<commit_message>
Merevisi dan merapikan data logbook pada rapat 1 dan 2
</commit_message>
<xml_diff>
--- a/Logbook (template).docx
+++ b/Logbook (template).docx
@@ -1,6 +1,6 @@
 
 <file path=word/document.xml><?xml version="1.0" encoding="utf-8"?>
-<w:document xmlns:wpc="http://schemas.microsoft.com/office/word/2010/wordprocessingCanvas" xmlns:mc="http://schemas.openxmlformats.org/markup-compatibility/2006" xmlns:o="urn:schemas-microsoft-com:office:office" xmlns:r="http://schemas.openxmlformats.org/officeDocument/2006/relationships" xmlns:m="http://schemas.openxmlformats.org/officeDocument/2006/math" xmlns:v="urn:schemas-microsoft-com:vml" xmlns:wp14="http://schemas.microsoft.com/office/word/2010/wordprocessingDrawing" xmlns:wp="http://schemas.openxmlformats.org/drawingml/2006/wordprocessingDrawing" xmlns:w10="urn:schemas-microsoft-com:office:word" xmlns:w="http://schemas.openxmlformats.org/wordprocessingml/2006/main" xmlns:w14="http://schemas.microsoft.com/office/word/2010/wordml" xmlns:w15="http://schemas.microsoft.com/office/word/2012/wordml" xmlns:wpg="http://schemas.microsoft.com/office/word/2010/wordprocessingGroup" xmlns:wpi="http://schemas.microsoft.com/office/word/2010/wordprocessingInk" xmlns:wne="http://schemas.microsoft.com/office/word/2006/wordml" xmlns:wps="http://schemas.microsoft.com/office/word/2010/wordprocessingShape" mc:Ignorable="w14 w15 wp14">
+<w:document xmlns:wpc="http://schemas.microsoft.com/office/word/2010/wordprocessingCanvas" xmlns:cx="http://schemas.microsoft.com/office/drawing/2014/chartex" xmlns:cx1="http://schemas.microsoft.com/office/drawing/2015/9/8/chartex" xmlns:cx2="http://schemas.microsoft.com/office/drawing/2015/10/21/chartex" xmlns:cx3="http://schemas.microsoft.com/office/drawing/2016/5/9/chartex" xmlns:cx4="http://schemas.microsoft.com/office/drawing/2016/5/10/chartex" xmlns:cx5="http://schemas.microsoft.com/office/drawing/2016/5/11/chartex" xmlns:cx6="http://schemas.microsoft.com/office/drawing/2016/5/12/chartex" xmlns:cx7="http://schemas.microsoft.com/office/drawing/2016/5/13/chartex" xmlns:cx8="http://schemas.microsoft.com/office/drawing/2016/5/14/chartex" xmlns:mc="http://schemas.openxmlformats.org/markup-compatibility/2006" xmlns:aink="http://schemas.microsoft.com/office/drawing/2016/ink" xmlns:am3d="http://schemas.microsoft.com/office/drawing/2017/model3d" xmlns:o="urn:schemas-microsoft-com:office:office" xmlns:r="http://schemas.openxmlformats.org/officeDocument/2006/relationships" xmlns:m="http://schemas.openxmlformats.org/officeDocument/2006/math" xmlns:v="urn:schemas-microsoft-com:vml" xmlns:wp14="http://schemas.microsoft.com/office/word/2010/wordprocessingDrawing" xmlns:wp="http://schemas.openxmlformats.org/drawingml/2006/wordprocessingDrawing" xmlns:w10="urn:schemas-microsoft-com:office:word" xmlns:w="http://schemas.openxmlformats.org/wordprocessingml/2006/main" xmlns:w14="http://schemas.microsoft.com/office/word/2010/wordml" xmlns:w15="http://schemas.microsoft.com/office/word/2012/wordml" xmlns:w16cex="http://schemas.microsoft.com/office/word/2018/wordml/cex" xmlns:w16cid="http://schemas.microsoft.com/office/word/2016/wordml/cid" xmlns:w16="http://schemas.microsoft.com/office/word/2018/wordml" xmlns:w16se="http://schemas.microsoft.com/office/word/2015/wordml/symex" xmlns:wpg="http://schemas.microsoft.com/office/word/2010/wordprocessingGroup" xmlns:wpi="http://schemas.microsoft.com/office/word/2010/wordprocessingInk" xmlns:wne="http://schemas.microsoft.com/office/word/2006/wordml" xmlns:wps="http://schemas.microsoft.com/office/word/2010/wordprocessingShape" mc:Ignorable="w14 w15 w16se w16cid w16 w16cex wp14">
   <w:body>
     <w:p>
       <w:pPr>
@@ -239,7 +239,7 @@
           <w:lang w:val="id-ID" w:eastAsia="id-ID"/>
         </w:rPr>
         <w:drawing>
-          <wp:inline distT="0" distB="0" distL="0" distR="0" wp14:anchorId="5EE8DBA5" wp14:editId="263F2A80">
+          <wp:inline distT="0" distB="0" distL="0" distR="0" wp14:anchorId="00972E52" wp14:editId="42D8A6AD">
             <wp:extent cx="2247900" cy="2247900"/>
             <wp:effectExtent l="19050" t="0" r="0" b="0"/>
             <wp:docPr id="3" name="Picture 0" descr="lambang-its-color-std.png"/>
@@ -369,7 +369,6 @@
           <w:rFonts w:cs="Times New Roman"/>
           <w:sz w:val="32"/>
           <w:szCs w:val="32"/>
-          <w:lang w:val="id-ID"/>
         </w:rPr>
       </w:pPr>
       <w:r>
@@ -377,9 +376,8 @@
           <w:rFonts w:ascii="Times" w:hAnsi="Times" w:cs="Times"/>
           <w:sz w:val="32"/>
           <w:szCs w:val="32"/>
-          <w:lang w:val="id-ID"/>
-        </w:rPr>
-        <w:t>[Nama Sistem / Topik Tugas]</w:t>
+        </w:rPr>
+        <w:t>Sistem Informasi Membaca dan Menulis Cerita</w:t>
       </w:r>
     </w:p>
     <w:p>
@@ -442,7 +440,14 @@
           <w:szCs w:val="24"/>
           <w:lang w:val="id-ID"/>
         </w:rPr>
-        <w:t>Anggota Kelompok [no. klp]</w:t>
+        <w:t xml:space="preserve">Anggota Kelompok </w:t>
+      </w:r>
+      <w:r>
+        <w:rPr>
+          <w:rFonts w:ascii="Times" w:hAnsi="Times" w:cs="Times"/>
+          <w:szCs w:val="24"/>
+        </w:rPr>
+        <w:t>2</w:t>
       </w:r>
       <w:r>
         <w:rPr>
@@ -463,16 +468,29 @@
         <w:rPr>
           <w:rFonts w:ascii="Times" w:hAnsi="Times" w:cs="Times"/>
           <w:szCs w:val="24"/>
-          <w:lang w:val="id-ID"/>
-        </w:rPr>
-      </w:pPr>
+        </w:rPr>
+      </w:pPr>
+      <w:r>
+        <w:rPr>
+          <w:rFonts w:ascii="Times" w:hAnsi="Times" w:cs="Times"/>
+          <w:szCs w:val="24"/>
+        </w:rPr>
+        <w:t>Arief Prasetyo</w:t>
+      </w:r>
       <w:r>
         <w:rPr>
           <w:rFonts w:ascii="Times" w:hAnsi="Times" w:cs="Times"/>
           <w:szCs w:val="24"/>
           <w:lang w:val="id-ID"/>
         </w:rPr>
-        <w:t>[Nama Anggota 1] [NRP1]</w:t>
+        <w:t xml:space="preserve"> </w:t>
+      </w:r>
+      <w:r>
+        <w:rPr>
+          <w:rFonts w:ascii="Times" w:hAnsi="Times" w:cs="Times"/>
+          <w:szCs w:val="24"/>
+        </w:rPr>
+        <w:t>051117400000</w:t>
       </w:r>
     </w:p>
     <w:p>
@@ -486,7 +504,6 @@
         <w:rPr>
           <w:rFonts w:cs="Times New Roman"/>
           <w:szCs w:val="24"/>
-          <w:lang w:val="id-ID"/>
         </w:rPr>
       </w:pPr>
       <w:r>
@@ -495,7 +512,14 @@
           <w:szCs w:val="24"/>
           <w:lang w:val="id-ID"/>
         </w:rPr>
-        <w:t>[Nama Anggota 2] [NRP2]</w:t>
+        <w:t xml:space="preserve"> </w:t>
+      </w:r>
+      <w:r>
+        <w:rPr>
+          <w:rFonts w:ascii="Times" w:hAnsi="Times" w:cs="Times"/>
+          <w:szCs w:val="24"/>
+        </w:rPr>
+        <w:t>Lutfiyanti 05111740000036</w:t>
       </w:r>
     </w:p>
     <w:p>
@@ -509,16 +533,29 @@
         <w:rPr>
           <w:rFonts w:cs="Times New Roman"/>
           <w:szCs w:val="24"/>
-          <w:lang w:val="id-ID"/>
-        </w:rPr>
-      </w:pPr>
+        </w:rPr>
+      </w:pPr>
+      <w:r>
+        <w:rPr>
+          <w:rFonts w:ascii="Times" w:hAnsi="Times" w:cs="Times"/>
+          <w:szCs w:val="24"/>
+        </w:rPr>
+        <w:t>Arini Puspitasari</w:t>
+      </w:r>
       <w:r>
         <w:rPr>
           <w:rFonts w:ascii="Times" w:hAnsi="Times" w:cs="Times"/>
           <w:szCs w:val="24"/>
           <w:lang w:val="id-ID"/>
         </w:rPr>
-        <w:t>[Nama Anggota 3] [NRP3]</w:t>
+        <w:t xml:space="preserve"> </w:t>
+      </w:r>
+      <w:r>
+        <w:rPr>
+          <w:rFonts w:ascii="Times" w:hAnsi="Times" w:cs="Times"/>
+          <w:szCs w:val="24"/>
+        </w:rPr>
+        <w:t>05111740000040</w:t>
       </w:r>
     </w:p>
     <w:p>
@@ -664,7 +701,14 @@
           <w:szCs w:val="24"/>
           <w:lang w:val="id-ID"/>
         </w:rPr>
-        <w:t xml:space="preserve">FAKULTAS TEKNOLOGI INFORMASI </w:t>
+        <w:t xml:space="preserve">FAKULTAS </w:t>
+      </w:r>
+      <w:r>
+        <w:rPr>
+          <w:rFonts w:ascii="Times" w:hAnsi="Times" w:cs="Times"/>
+          <w:szCs w:val="24"/>
+        </w:rPr>
+        <w:t>ELECTICS</w:t>
       </w:r>
     </w:p>
     <w:p>
@@ -705,10 +749,15 @@
           <w:rFonts w:ascii="Times" w:hAnsi="Times" w:cs="Times"/>
           <w:szCs w:val="24"/>
         </w:rPr>
-        <w:t>SURABAYA 2018</w:t>
+        <w:t>SURABAYA 20</w:t>
       </w:r>
-      <w:bookmarkStart w:id="0" w:name="_GoBack"/>
-      <w:bookmarkEnd w:id="0"/>
+      <w:r>
+        <w:rPr>
+          <w:rFonts w:ascii="Times" w:hAnsi="Times" w:cs="Times"/>
+          <w:szCs w:val="24"/>
+        </w:rPr>
+        <w:t>20</w:t>
+      </w:r>
     </w:p>
     <w:p>
       <w:pPr>
@@ -783,7 +832,318 @@
     </w:p>
     <w:tbl>
       <w:tblPr>
-        <w:tblStyle w:val="TableGrid"/>
+        <w:tblStyle w:val="KisiTabel"/>
+        <w:tblW w:w="8568" w:type="dxa"/>
+        <w:tblLook w:val="04A0" w:firstRow="1" w:lastRow="0" w:firstColumn="1" w:lastColumn="0" w:noHBand="0" w:noVBand="1"/>
+      </w:tblPr>
+      <w:tblGrid>
+        <w:gridCol w:w="936"/>
+        <w:gridCol w:w="1813"/>
+        <w:gridCol w:w="5819"/>
+      </w:tblGrid>
+      <w:tr>
+        <w:trPr>
+          <w:trHeight w:val="431"/>
+        </w:trPr>
+        <w:tc>
+          <w:tcPr>
+            <w:tcW w:w="690" w:type="dxa"/>
+            <w:vAlign w:val="center"/>
+          </w:tcPr>
+          <w:p>
+            <w:pPr>
+              <w:jc w:val="center"/>
+              <w:rPr>
+                <w:rFonts w:ascii="Times New Roman" w:hAnsi="Times New Roman" w:cs="Times New Roman"/>
+                <w:b/>
+                <w:sz w:val="24"/>
+                <w:szCs w:val="24"/>
+              </w:rPr>
+            </w:pPr>
+            <w:r>
+              <w:rPr>
+                <w:rFonts w:ascii="Times New Roman" w:hAnsi="Times New Roman" w:cs="Times New Roman"/>
+                <w:b/>
+                <w:sz w:val="24"/>
+                <w:szCs w:val="24"/>
+              </w:rPr>
+              <w:t>No.</w:t>
+            </w:r>
+          </w:p>
+        </w:tc>
+        <w:tc>
+          <w:tcPr>
+            <w:tcW w:w="1848" w:type="dxa"/>
+            <w:vAlign w:val="center"/>
+          </w:tcPr>
+          <w:p>
+            <w:pPr>
+              <w:jc w:val="center"/>
+              <w:rPr>
+                <w:rFonts w:ascii="Times New Roman" w:hAnsi="Times New Roman" w:cs="Times New Roman"/>
+                <w:b/>
+                <w:sz w:val="24"/>
+                <w:szCs w:val="24"/>
+              </w:rPr>
+            </w:pPr>
+            <w:r>
+              <w:rPr>
+                <w:rFonts w:ascii="Times New Roman" w:hAnsi="Times New Roman" w:cs="Times New Roman"/>
+                <w:b/>
+                <w:sz w:val="24"/>
+                <w:szCs w:val="24"/>
+              </w:rPr>
+              <w:t>Tanggal</w:t>
+            </w:r>
+          </w:p>
+        </w:tc>
+        <w:tc>
+          <w:tcPr>
+            <w:tcW w:w="6030" w:type="dxa"/>
+            <w:vAlign w:val="center"/>
+          </w:tcPr>
+          <w:p>
+            <w:pPr>
+              <w:jc w:val="center"/>
+              <w:rPr>
+                <w:rFonts w:ascii="Times New Roman" w:hAnsi="Times New Roman" w:cs="Times New Roman"/>
+                <w:b/>
+                <w:sz w:val="24"/>
+                <w:szCs w:val="24"/>
+              </w:rPr>
+            </w:pPr>
+            <w:r>
+              <w:rPr>
+                <w:rFonts w:ascii="Times New Roman" w:hAnsi="Times New Roman" w:cs="Times New Roman"/>
+                <w:b/>
+                <w:sz w:val="24"/>
+                <w:szCs w:val="24"/>
+              </w:rPr>
+              <w:t>Kegiatan</w:t>
+            </w:r>
+          </w:p>
+        </w:tc>
+      </w:tr>
+      <w:tr>
+        <w:trPr>
+          <w:trHeight w:val="12311"/>
+        </w:trPr>
+        <w:tc>
+          <w:tcPr>
+            <w:tcW w:w="690" w:type="dxa"/>
+          </w:tcPr>
+          <w:p>
+            <w:pPr>
+              <w:pStyle w:val="DaftarParagraf"/>
+              <w:numPr>
+                <w:ilvl w:val="0"/>
+                <w:numId w:val="5"/>
+              </w:numPr>
+              <w:spacing w:before="40" w:after="40"/>
+              <w:jc w:val="center"/>
+              <w:rPr>
+                <w:rFonts w:ascii="Times New Roman" w:hAnsi="Times New Roman" w:cs="Times New Roman"/>
+              </w:rPr>
+            </w:pPr>
+          </w:p>
+          <w:p>
+            <w:pPr>
+              <w:spacing w:before="40" w:after="40"/>
+              <w:jc w:val="center"/>
+              <w:rPr>
+                <w:rFonts w:ascii="Times New Roman" w:hAnsi="Times New Roman" w:cs="Times New Roman"/>
+              </w:rPr>
+            </w:pPr>
+          </w:p>
+          <w:p>
+            <w:pPr>
+              <w:spacing w:before="40" w:after="40"/>
+              <w:jc w:val="center"/>
+              <w:rPr>
+                <w:rFonts w:ascii="Times New Roman" w:hAnsi="Times New Roman" w:cs="Times New Roman"/>
+              </w:rPr>
+            </w:pPr>
+          </w:p>
+          <w:p>
+            <w:pPr>
+              <w:pStyle w:val="DaftarParagraf"/>
+              <w:numPr>
+                <w:ilvl w:val="0"/>
+                <w:numId w:val="5"/>
+              </w:numPr>
+              <w:spacing w:before="40" w:after="40"/>
+              <w:jc w:val="center"/>
+              <w:rPr>
+                <w:rFonts w:ascii="Times New Roman" w:hAnsi="Times New Roman" w:cs="Times New Roman"/>
+              </w:rPr>
+            </w:pPr>
+          </w:p>
+        </w:tc>
+        <w:tc>
+          <w:tcPr>
+            <w:tcW w:w="1848" w:type="dxa"/>
+          </w:tcPr>
+          <w:p>
+            <w:pPr>
+              <w:spacing w:before="40" w:after="40"/>
+              <w:jc w:val="center"/>
+              <w:rPr>
+                <w:rFonts w:ascii="Times New Roman" w:hAnsi="Times New Roman" w:cs="Times New Roman"/>
+              </w:rPr>
+            </w:pPr>
+            <w:r>
+              <w:rPr>
+                <w:rFonts w:ascii="Times New Roman" w:hAnsi="Times New Roman" w:cs="Times New Roman"/>
+              </w:rPr>
+              <w:t>1 April 2020</w:t>
+            </w:r>
+          </w:p>
+          <w:p>
+            <w:pPr>
+              <w:spacing w:before="40" w:after="40"/>
+              <w:jc w:val="center"/>
+              <w:rPr>
+                <w:rFonts w:ascii="Times New Roman" w:hAnsi="Times New Roman" w:cs="Times New Roman"/>
+              </w:rPr>
+            </w:pPr>
+          </w:p>
+          <w:p>
+            <w:pPr>
+              <w:spacing w:before="40" w:after="40"/>
+              <w:jc w:val="center"/>
+              <w:rPr>
+                <w:rFonts w:ascii="Times New Roman" w:hAnsi="Times New Roman" w:cs="Times New Roman"/>
+              </w:rPr>
+            </w:pPr>
+          </w:p>
+          <w:p>
+            <w:pPr>
+              <w:spacing w:before="40" w:after="40"/>
+              <w:jc w:val="center"/>
+              <w:rPr>
+                <w:rFonts w:ascii="Times New Roman" w:hAnsi="Times New Roman" w:cs="Times New Roman"/>
+              </w:rPr>
+            </w:pPr>
+            <w:r>
+              <w:rPr>
+                <w:rFonts w:ascii="Times New Roman" w:hAnsi="Times New Roman" w:cs="Times New Roman"/>
+              </w:rPr>
+              <w:t>3 April 2020</w:t>
+            </w:r>
+          </w:p>
+        </w:tc>
+        <w:tc>
+          <w:tcPr>
+            <w:tcW w:w="6030" w:type="dxa"/>
+          </w:tcPr>
+          <w:p>
+            <w:pPr>
+              <w:spacing w:before="40" w:after="40"/>
+              <w:rPr>
+                <w:rFonts w:ascii="Times New Roman" w:hAnsi="Times New Roman" w:cs="Times New Roman"/>
+              </w:rPr>
+            </w:pPr>
+            <w:proofErr w:type="gramStart"/>
+            <w:r>
+              <w:rPr>
+                <w:rFonts w:ascii="Times New Roman" w:hAnsi="Times New Roman" w:cs="Times New Roman"/>
+              </w:rPr>
+              <w:t>Catatan</w:t>
+            </w:r>
+            <w:r>
+              <w:rPr>
+                <w:rFonts w:ascii="Times New Roman" w:hAnsi="Times New Roman" w:cs="Times New Roman"/>
+              </w:rPr>
+              <w:t xml:space="preserve"> :</w:t>
+            </w:r>
+            <w:proofErr w:type="gramEnd"/>
+            <w:r>
+              <w:rPr>
+                <w:rFonts w:ascii="Times New Roman" w:hAnsi="Times New Roman" w:cs="Times New Roman"/>
+              </w:rPr>
+              <w:t xml:space="preserve"> Menentukan Jenis Sistem Informasi</w:t>
+            </w:r>
+          </w:p>
+          <w:p>
+            <w:pPr>
+              <w:spacing w:before="40" w:after="40"/>
+              <w:rPr>
+                <w:rFonts w:ascii="Times New Roman" w:hAnsi="Times New Roman" w:cs="Times New Roman"/>
+              </w:rPr>
+            </w:pPr>
+            <w:r>
+              <w:rPr>
+                <w:rFonts w:ascii="Times New Roman" w:hAnsi="Times New Roman" w:cs="Times New Roman"/>
+              </w:rPr>
+              <w:t>Dokumen Pendukung:</w:t>
+            </w:r>
+            <w:r>
+              <w:rPr>
+                <w:rFonts w:ascii="Times New Roman" w:hAnsi="Times New Roman" w:cs="Times New Roman"/>
+              </w:rPr>
+              <w:t xml:space="preserve"> 01042020-Rapat1.txt</w:t>
+            </w:r>
+          </w:p>
+          <w:p>
+            <w:pPr>
+              <w:spacing w:before="40" w:after="40"/>
+              <w:rPr>
+                <w:rFonts w:ascii="Times New Roman" w:hAnsi="Times New Roman" w:cs="Times New Roman"/>
+              </w:rPr>
+            </w:pPr>
+          </w:p>
+          <w:p>
+            <w:pPr>
+              <w:spacing w:before="40" w:after="40"/>
+              <w:rPr>
+                <w:rFonts w:ascii="Times New Roman" w:hAnsi="Times New Roman" w:cs="Times New Roman"/>
+              </w:rPr>
+            </w:pPr>
+            <w:proofErr w:type="gramStart"/>
+            <w:r>
+              <w:rPr>
+                <w:rFonts w:ascii="Times New Roman" w:hAnsi="Times New Roman" w:cs="Times New Roman"/>
+              </w:rPr>
+              <w:t>Catatan :</w:t>
+            </w:r>
+            <w:proofErr w:type="gramEnd"/>
+            <w:r>
+              <w:rPr>
+                <w:rFonts w:ascii="Times New Roman" w:hAnsi="Times New Roman" w:cs="Times New Roman"/>
+              </w:rPr>
+              <w:t xml:space="preserve"> Membuat Pertanyaan untuk wawancara client</w:t>
+            </w:r>
+          </w:p>
+          <w:p>
+            <w:pPr>
+              <w:spacing w:before="40" w:after="40"/>
+              <w:rPr>
+                <w:rFonts w:ascii="Times New Roman" w:hAnsi="Times New Roman" w:cs="Times New Roman"/>
+              </w:rPr>
+            </w:pPr>
+            <w:r>
+              <w:rPr>
+                <w:rFonts w:ascii="Times New Roman" w:hAnsi="Times New Roman" w:cs="Times New Roman"/>
+              </w:rPr>
+              <w:t>Dokumen Pendukung: 03042020-Rapat2.txt</w:t>
+            </w:r>
+          </w:p>
+        </w:tc>
+      </w:tr>
+    </w:tbl>
+    <w:p>
+      <w:pPr>
+        <w:spacing w:after="0" w:line="240" w:lineRule="auto"/>
+        <w:rPr>
+          <w:rFonts w:ascii="Franklin Gothic Heavy" w:hAnsi="Franklin Gothic Heavy"/>
+          <w:sz w:val="24"/>
+          <w:szCs w:val="24"/>
+        </w:rPr>
+      </w:pPr>
+    </w:p>
+    <w:tbl>
+      <w:tblPr>
+        <w:tblStyle w:val="KisiTabel"/>
         <w:tblW w:w="8568" w:type="dxa"/>
         <w:tblLook w:val="04A0" w:firstRow="1" w:lastRow="0" w:firstColumn="1" w:lastColumn="0" w:noHBand="0" w:noVBand="1"/>
       </w:tblPr>
@@ -818,6 +1178,7 @@
                 <w:sz w:val="24"/>
                 <w:szCs w:val="24"/>
               </w:rPr>
+              <w:lastRenderedPageBreak/>
               <w:t>No.</w:t>
             </w:r>
           </w:p>
@@ -837,7 +1198,6 @@
                 <w:szCs w:val="24"/>
               </w:rPr>
             </w:pPr>
-            <w:proofErr w:type="spellStart"/>
             <w:r>
               <w:rPr>
                 <w:rFonts w:ascii="Times New Roman" w:hAnsi="Times New Roman" w:cs="Times New Roman"/>
@@ -847,7 +1207,6 @@
               </w:rPr>
               <w:t>Tanggal</w:t>
             </w:r>
-            <w:proofErr w:type="spellEnd"/>
           </w:p>
         </w:tc>
         <w:tc>
@@ -865,7 +1224,6 @@
                 <w:szCs w:val="24"/>
               </w:rPr>
             </w:pPr>
-            <w:proofErr w:type="spellStart"/>
             <w:r>
               <w:rPr>
                 <w:rFonts w:ascii="Times New Roman" w:hAnsi="Times New Roman" w:cs="Times New Roman"/>
@@ -875,227 +1233,6 @@
               </w:rPr>
               <w:t>Kegiatan</w:t>
             </w:r>
-            <w:proofErr w:type="spellEnd"/>
-          </w:p>
-        </w:tc>
-      </w:tr>
-      <w:tr>
-        <w:trPr>
-          <w:trHeight w:val="12311"/>
-        </w:trPr>
-        <w:tc>
-          <w:tcPr>
-            <w:tcW w:w="690" w:type="dxa"/>
-          </w:tcPr>
-          <w:p>
-            <w:pPr>
-              <w:spacing w:before="40" w:after="40"/>
-              <w:jc w:val="center"/>
-              <w:rPr>
-                <w:rFonts w:ascii="Times New Roman" w:hAnsi="Times New Roman" w:cs="Times New Roman"/>
-              </w:rPr>
-            </w:pPr>
-            <w:r>
-              <w:rPr>
-                <w:rFonts w:ascii="Times New Roman" w:hAnsi="Times New Roman" w:cs="Times New Roman"/>
-              </w:rPr>
-              <w:t>1</w:t>
-            </w:r>
-          </w:p>
-        </w:tc>
-        <w:tc>
-          <w:tcPr>
-            <w:tcW w:w="1848" w:type="dxa"/>
-          </w:tcPr>
-          <w:p>
-            <w:pPr>
-              <w:spacing w:before="40" w:after="40"/>
-              <w:jc w:val="center"/>
-              <w:rPr>
-                <w:rFonts w:ascii="Times New Roman" w:hAnsi="Times New Roman" w:cs="Times New Roman"/>
-              </w:rPr>
-            </w:pPr>
-          </w:p>
-        </w:tc>
-        <w:tc>
-          <w:tcPr>
-            <w:tcW w:w="6030" w:type="dxa"/>
-          </w:tcPr>
-          <w:p>
-            <w:pPr>
-              <w:spacing w:before="40" w:after="40"/>
-              <w:rPr>
-                <w:rFonts w:ascii="Times New Roman" w:hAnsi="Times New Roman" w:cs="Times New Roman"/>
-              </w:rPr>
-            </w:pPr>
-            <w:proofErr w:type="spellStart"/>
-            <w:r>
-              <w:rPr>
-                <w:rFonts w:ascii="Times New Roman" w:hAnsi="Times New Roman" w:cs="Times New Roman"/>
-              </w:rPr>
-              <w:t>Catatan</w:t>
-            </w:r>
-            <w:proofErr w:type="spellEnd"/>
-            <w:r>
-              <w:rPr>
-                <w:rFonts w:ascii="Times New Roman" w:hAnsi="Times New Roman" w:cs="Times New Roman"/>
-              </w:rPr>
-              <w:t>: ….</w:t>
-            </w:r>
-          </w:p>
-          <w:p>
-            <w:pPr>
-              <w:spacing w:before="40" w:after="40"/>
-              <w:rPr>
-                <w:rFonts w:ascii="Times New Roman" w:hAnsi="Times New Roman" w:cs="Times New Roman"/>
-              </w:rPr>
-            </w:pPr>
-            <w:proofErr w:type="spellStart"/>
-            <w:r>
-              <w:rPr>
-                <w:rFonts w:ascii="Times New Roman" w:hAnsi="Times New Roman" w:cs="Times New Roman"/>
-              </w:rPr>
-              <w:t>Dokumen</w:t>
-            </w:r>
-            <w:proofErr w:type="spellEnd"/>
-            <w:r>
-              <w:rPr>
-                <w:rFonts w:ascii="Times New Roman" w:hAnsi="Times New Roman" w:cs="Times New Roman"/>
-              </w:rPr>
-              <w:t xml:space="preserve"> </w:t>
-            </w:r>
-            <w:proofErr w:type="spellStart"/>
-            <w:r>
-              <w:rPr>
-                <w:rFonts w:ascii="Times New Roman" w:hAnsi="Times New Roman" w:cs="Times New Roman"/>
-              </w:rPr>
-              <w:t>Pendukung</w:t>
-            </w:r>
-            <w:proofErr w:type="spellEnd"/>
-            <w:r>
-              <w:rPr>
-                <w:rFonts w:ascii="Times New Roman" w:hAnsi="Times New Roman" w:cs="Times New Roman"/>
-              </w:rPr>
-              <w:t>:</w:t>
-            </w:r>
-          </w:p>
-          <w:p>
-            <w:pPr>
-              <w:spacing w:before="40" w:after="40"/>
-              <w:rPr>
-                <w:rFonts w:ascii="Times New Roman" w:hAnsi="Times New Roman" w:cs="Times New Roman"/>
-              </w:rPr>
-            </w:pPr>
-          </w:p>
-        </w:tc>
-      </w:tr>
-    </w:tbl>
-    <w:p>
-      <w:pPr>
-        <w:spacing w:after="0" w:line="240" w:lineRule="auto"/>
-        <w:rPr>
-          <w:rFonts w:ascii="Franklin Gothic Heavy" w:hAnsi="Franklin Gothic Heavy"/>
-          <w:sz w:val="24"/>
-          <w:szCs w:val="24"/>
-        </w:rPr>
-      </w:pPr>
-    </w:p>
-    <w:tbl>
-      <w:tblPr>
-        <w:tblStyle w:val="TableGrid"/>
-        <w:tblW w:w="8568" w:type="dxa"/>
-        <w:tblLook w:val="04A0" w:firstRow="1" w:lastRow="0" w:firstColumn="1" w:lastColumn="0" w:noHBand="0" w:noVBand="1"/>
-      </w:tblPr>
-      <w:tblGrid>
-        <w:gridCol w:w="690"/>
-        <w:gridCol w:w="1848"/>
-        <w:gridCol w:w="6030"/>
-      </w:tblGrid>
-      <w:tr>
-        <w:trPr>
-          <w:trHeight w:val="431"/>
-        </w:trPr>
-        <w:tc>
-          <w:tcPr>
-            <w:tcW w:w="690" w:type="dxa"/>
-            <w:vAlign w:val="center"/>
-          </w:tcPr>
-          <w:p>
-            <w:pPr>
-              <w:jc w:val="center"/>
-              <w:rPr>
-                <w:rFonts w:ascii="Times New Roman" w:hAnsi="Times New Roman" w:cs="Times New Roman"/>
-                <w:b/>
-                <w:sz w:val="24"/>
-                <w:szCs w:val="24"/>
-              </w:rPr>
-            </w:pPr>
-            <w:r>
-              <w:rPr>
-                <w:rFonts w:ascii="Times New Roman" w:hAnsi="Times New Roman" w:cs="Times New Roman"/>
-                <w:b/>
-                <w:sz w:val="24"/>
-                <w:szCs w:val="24"/>
-              </w:rPr>
-              <w:lastRenderedPageBreak/>
-              <w:t>No.</w:t>
-            </w:r>
-          </w:p>
-        </w:tc>
-        <w:tc>
-          <w:tcPr>
-            <w:tcW w:w="1848" w:type="dxa"/>
-            <w:vAlign w:val="center"/>
-          </w:tcPr>
-          <w:p>
-            <w:pPr>
-              <w:jc w:val="center"/>
-              <w:rPr>
-                <w:rFonts w:ascii="Times New Roman" w:hAnsi="Times New Roman" w:cs="Times New Roman"/>
-                <w:b/>
-                <w:sz w:val="24"/>
-                <w:szCs w:val="24"/>
-              </w:rPr>
-            </w:pPr>
-            <w:proofErr w:type="spellStart"/>
-            <w:r>
-              <w:rPr>
-                <w:rFonts w:ascii="Times New Roman" w:hAnsi="Times New Roman" w:cs="Times New Roman"/>
-                <w:b/>
-                <w:sz w:val="24"/>
-                <w:szCs w:val="24"/>
-              </w:rPr>
-              <w:t>Tanggal</w:t>
-            </w:r>
-            <w:proofErr w:type="spellEnd"/>
-          </w:p>
-        </w:tc>
-        <w:tc>
-          <w:tcPr>
-            <w:tcW w:w="6030" w:type="dxa"/>
-            <w:vAlign w:val="center"/>
-          </w:tcPr>
-          <w:p>
-            <w:pPr>
-              <w:jc w:val="center"/>
-              <w:rPr>
-                <w:rFonts w:ascii="Times New Roman" w:hAnsi="Times New Roman" w:cs="Times New Roman"/>
-                <w:b/>
-                <w:sz w:val="24"/>
-                <w:szCs w:val="24"/>
-              </w:rPr>
-            </w:pPr>
-            <w:proofErr w:type="spellStart"/>
-            <w:r>
-              <w:rPr>
-                <w:rFonts w:ascii="Times New Roman" w:hAnsi="Times New Roman" w:cs="Times New Roman"/>
-                <w:b/>
-                <w:sz w:val="24"/>
-                <w:szCs w:val="24"/>
-              </w:rPr>
-              <w:t>Kegiatan</w:t>
-            </w:r>
-            <w:proofErr w:type="spellEnd"/>
           </w:p>
         </w:tc>
       </w:tr>
@@ -1166,16 +1303,11 @@
     </w:p>
     <w:p>
       <w:pPr>
-        <w:pStyle w:val="Heading1"/>
-      </w:pPr>
-      <w:proofErr w:type="spellStart"/>
+        <w:pStyle w:val="Judul1"/>
+      </w:pPr>
       <w:r>
         <w:lastRenderedPageBreak/>
-        <w:t>Notulensi</w:t>
-      </w:r>
-      <w:proofErr w:type="spellEnd"/>
-      <w:r>
-        <w:t xml:space="preserve"> 1</w:t>
+        <w:t>Notulensi 1</w:t>
       </w:r>
     </w:p>
     <w:p>
@@ -1200,7 +1332,7 @@
         <mc:AlternateContent>
           <mc:Choice Requires="wps">
             <w:drawing>
-              <wp:anchor distT="0" distB="0" distL="114300" distR="114300" simplePos="0" relativeHeight="251659264" behindDoc="0" locked="0" layoutInCell="1" allowOverlap="1" wp14:anchorId="0A8A31B4" wp14:editId="72A17751">
+              <wp:anchor distT="0" distB="0" distL="114300" distR="114300" simplePos="0" relativeHeight="251659264" behindDoc="0" locked="0" layoutInCell="1" allowOverlap="1" wp14:anchorId="0C7F1F1B" wp14:editId="03D90F1A">
                 <wp:simplePos x="0" y="0"/>
                 <wp:positionH relativeFrom="column">
                   <wp:posOffset>0</wp:posOffset>
@@ -1284,7 +1416,7 @@
     </w:p>
     <w:tbl>
       <w:tblPr>
-        <w:tblStyle w:val="TableGrid"/>
+        <w:tblStyle w:val="KisiTabel"/>
         <w:tblW w:w="0" w:type="auto"/>
         <w:tblBorders>
           <w:top w:val="none" w:sz="0" w:space="0" w:color="auto"/>
@@ -1297,9 +1429,9 @@
         <w:tblLook w:val="04A0" w:firstRow="1" w:lastRow="0" w:firstColumn="1" w:lastColumn="0" w:noHBand="0" w:noVBand="1"/>
       </w:tblPr>
       <w:tblGrid>
-        <w:gridCol w:w="1967"/>
+        <w:gridCol w:w="1968"/>
         <w:gridCol w:w="357"/>
-        <w:gridCol w:w="5983"/>
+        <w:gridCol w:w="5982"/>
       </w:tblGrid>
       <w:tr>
         <w:tc>
@@ -1313,14 +1445,12 @@
                 <w:rFonts w:cstheme="minorHAnsi"/>
               </w:rPr>
             </w:pPr>
-            <w:proofErr w:type="spellStart"/>
             <w:r>
               <w:rPr>
                 <w:rFonts w:cstheme="minorHAnsi"/>
               </w:rPr>
               <w:t>Tanggal</w:t>
             </w:r>
-            <w:proofErr w:type="spellEnd"/>
           </w:p>
         </w:tc>
         <w:tc>
@@ -1352,16 +1482,14 @@
               <w:rPr>
                 <w:rFonts w:cstheme="minorHAnsi"/>
                 <w:i/>
-                <w:lang w:val="id-ID"/>
               </w:rPr>
             </w:pPr>
             <w:r>
               <w:rPr>
                 <w:rFonts w:cstheme="minorHAnsi"/>
                 <w:i/>
-                <w:lang w:val="id-ID"/>
-              </w:rPr>
-              <w:t>[tanggal kegiatan]</w:t>
+              </w:rPr>
+              <w:t>1 April 2020</w:t>
             </w:r>
           </w:p>
         </w:tc>
@@ -1378,14 +1506,12 @@
                 <w:rFonts w:cstheme="minorHAnsi"/>
               </w:rPr>
             </w:pPr>
-            <w:proofErr w:type="spellStart"/>
             <w:r>
               <w:rPr>
                 <w:rFonts w:cstheme="minorHAnsi"/>
               </w:rPr>
               <w:t>Waktu</w:t>
             </w:r>
-            <w:proofErr w:type="spellEnd"/>
           </w:p>
         </w:tc>
         <w:tc>
@@ -1417,16 +1543,14 @@
               <w:rPr>
                 <w:rFonts w:cstheme="minorHAnsi"/>
                 <w:i/>
-                <w:lang w:val="id-ID"/>
               </w:rPr>
             </w:pPr>
             <w:r>
               <w:rPr>
                 <w:rFonts w:cstheme="minorHAnsi"/>
                 <w:i/>
-                <w:lang w:val="id-ID"/>
-              </w:rPr>
-              <w:t>[jam/durasi kegiatan]</w:t>
+              </w:rPr>
+              <w:t>48 menit</w:t>
             </w:r>
           </w:p>
         </w:tc>
@@ -1443,14 +1567,12 @@
                 <w:rFonts w:cstheme="minorHAnsi"/>
               </w:rPr>
             </w:pPr>
-            <w:proofErr w:type="spellStart"/>
             <w:r>
               <w:rPr>
                 <w:rFonts w:cstheme="minorHAnsi"/>
               </w:rPr>
               <w:t>Tempat</w:t>
             </w:r>
-            <w:proofErr w:type="spellEnd"/>
           </w:p>
         </w:tc>
         <w:tc>
@@ -1482,32 +1604,14 @@
               <w:rPr>
                 <w:rFonts w:cstheme="minorHAnsi"/>
                 <w:i/>
-                <w:lang w:val="id-ID"/>
               </w:rPr>
             </w:pPr>
             <w:r>
               <w:rPr>
                 <w:rFonts w:cstheme="minorHAnsi"/>
                 <w:i/>
-                <w:lang w:val="id-ID"/>
-              </w:rPr>
-              <w:t>[</w:t>
-            </w:r>
-            <w:r>
-              <w:rPr>
-                <w:rFonts w:cstheme="minorHAnsi"/>
-                <w:i/>
-                <w:lang w:val="id-ID"/>
-              </w:rPr>
-              <w:t>lokasi kegiatan</w:t>
-            </w:r>
-            <w:r>
-              <w:rPr>
-                <w:rFonts w:cstheme="minorHAnsi"/>
-                <w:i/>
-                <w:lang w:val="id-ID"/>
-              </w:rPr>
-              <w:t>]</w:t>
+              </w:rPr>
+              <w:t xml:space="preserve">Daring </w:t>
             </w:r>
           </w:p>
         </w:tc>
@@ -1524,14 +1628,12 @@
                 <w:rFonts w:cstheme="minorHAnsi"/>
               </w:rPr>
             </w:pPr>
-            <w:proofErr w:type="spellStart"/>
             <w:r>
               <w:rPr>
                 <w:rFonts w:cstheme="minorHAnsi"/>
               </w:rPr>
               <w:t>Pelaksana</w:t>
             </w:r>
-            <w:proofErr w:type="spellEnd"/>
           </w:p>
         </w:tc>
         <w:tc>
@@ -1570,9 +1672,31 @@
               <w:rPr>
                 <w:rFonts w:cstheme="minorHAnsi"/>
                 <w:i/>
-                <w:lang w:val="id-ID"/>
-              </w:rPr>
-              <w:t>[nama anggota], [nama stakeholder] – dibuktikan dengan daftar hadir</w:t>
+              </w:rPr>
+              <w:t>Arief Prasetyo, Lutfiyanti, Arini Puspitasari</w:t>
+            </w:r>
+            <w:r>
+              <w:rPr>
+                <w:rFonts w:cstheme="minorHAnsi"/>
+                <w:i/>
+                <w:lang w:val="id-ID"/>
+              </w:rPr>
+              <w:t xml:space="preserve">, </w:t>
+            </w:r>
+            <w:r>
+              <w:rPr>
+                <w:rFonts w:cstheme="minorHAnsi"/>
+                <w:i/>
+              </w:rPr>
+              <w:t>Developer</w:t>
+            </w:r>
+            <w:r>
+              <w:rPr>
+                <w:rFonts w:cstheme="minorHAnsi"/>
+                <w:i/>
+                <w:lang w:val="id-ID"/>
+              </w:rPr>
+              <w:t xml:space="preserve"> – dibuktikan dengan daftar hadir</w:t>
             </w:r>
           </w:p>
         </w:tc>
@@ -1589,14 +1713,12 @@
                 <w:rFonts w:cstheme="minorHAnsi"/>
               </w:rPr>
             </w:pPr>
-            <w:proofErr w:type="spellStart"/>
             <w:r>
               <w:rPr>
                 <w:rFonts w:cstheme="minorHAnsi"/>
               </w:rPr>
               <w:t>Kegiatan</w:t>
             </w:r>
-            <w:proofErr w:type="spellEnd"/>
           </w:p>
         </w:tc>
         <w:tc>
@@ -1628,16 +1750,14 @@
               <w:rPr>
                 <w:rFonts w:cstheme="minorHAnsi"/>
                 <w:i/>
-                <w:lang w:val="id-ID"/>
               </w:rPr>
             </w:pPr>
             <w:r>
               <w:rPr>
                 <w:rFonts w:cstheme="minorHAnsi"/>
                 <w:i/>
-                <w:lang w:val="id-ID"/>
-              </w:rPr>
-              <w:t>[keterangan singkat kegiatan]</w:t>
+              </w:rPr>
+              <w:t>Rapat Pertama untuk Menentukan Jenis Sistem Informasi</w:t>
             </w:r>
           </w:p>
         </w:tc>
@@ -1658,16 +1778,8 @@
               <w:rPr>
                 <w:rFonts w:cstheme="minorHAnsi"/>
               </w:rPr>
-              <w:t xml:space="preserve">File </w:t>
-            </w:r>
-            <w:proofErr w:type="spellStart"/>
-            <w:r>
-              <w:rPr>
-                <w:rFonts w:cstheme="minorHAnsi"/>
-              </w:rPr>
-              <w:t>Pendukung</w:t>
-            </w:r>
-            <w:proofErr w:type="spellEnd"/>
+              <w:t>File Pendukung</w:t>
+            </w:r>
           </w:p>
         </w:tc>
         <w:tc>
@@ -1703,18 +1815,9 @@
             </w:pPr>
             <w:r>
               <w:rPr>
-                <w:rFonts w:cstheme="minorHAnsi"/>
-                <w:i/>
-                <w:lang w:val="id-ID"/>
-              </w:rPr>
-              <w:t xml:space="preserve">[file-file yang dihasilkan, maupun dokumen pendukung kegiatan] </w:t>
-            </w:r>
-            <w:r>
-              <w:rPr>
-                <w:rFonts w:cstheme="minorHAnsi"/>
-                <w:lang w:val="id-ID"/>
-              </w:rPr>
-              <w:t>misal: catatan1.docx, daftar list kebutuhan.xlsx, ...</w:t>
+                <w:rFonts w:ascii="Times New Roman" w:hAnsi="Times New Roman" w:cs="Times New Roman"/>
+              </w:rPr>
+              <w:t>01042020-Rapat1.txt</w:t>
             </w:r>
           </w:p>
         </w:tc>
@@ -1739,41 +1842,13 @@
           <w:u w:val="single"/>
         </w:rPr>
       </w:pPr>
-      <w:proofErr w:type="spellStart"/>
       <w:r>
         <w:rPr>
           <w:rFonts w:cstheme="minorHAnsi"/>
           <w:b/>
           <w:u w:val="single"/>
         </w:rPr>
-        <w:t>Catatan</w:t>
-      </w:r>
-      <w:proofErr w:type="spellEnd"/>
-      <w:r>
-        <w:rPr>
-          <w:rFonts w:cstheme="minorHAnsi"/>
-          <w:b/>
-          <w:u w:val="single"/>
-        </w:rPr>
-        <w:t xml:space="preserve"> </w:t>
-      </w:r>
-      <w:proofErr w:type="spellStart"/>
-      <w:r>
-        <w:rPr>
-          <w:rFonts w:cstheme="minorHAnsi"/>
-          <w:b/>
-          <w:u w:val="single"/>
-        </w:rPr>
-        <w:t>Kemajuan</w:t>
-      </w:r>
-      <w:proofErr w:type="spellEnd"/>
-      <w:r>
-        <w:rPr>
-          <w:rFonts w:cstheme="minorHAnsi"/>
-          <w:b/>
-          <w:u w:val="single"/>
-        </w:rPr>
-        <w:t>:</w:t>
+        <w:t>Catatan Kemajuan:</w:t>
       </w:r>
     </w:p>
     <w:p>
@@ -1804,7 +1879,7 @@
     </w:p>
     <w:p>
       <w:pPr>
-        <w:pStyle w:val="ListParagraph"/>
+        <w:pStyle w:val="DaftarParagraf"/>
         <w:numPr>
           <w:ilvl w:val="0"/>
           <w:numId w:val="2"/>
@@ -1818,14 +1893,13 @@
       <w:r>
         <w:rPr>
           <w:rFonts w:cstheme="minorHAnsi"/>
-          <w:lang w:val="id-ID"/>
-        </w:rPr>
-        <w:t>......................</w:t>
+        </w:rPr>
+        <w:t>Menentukan sistem informasi yaitu Sistem Informasi Membaca dan Menulis Cerita</w:t>
       </w:r>
     </w:p>
     <w:p>
       <w:pPr>
-        <w:pStyle w:val="ListParagraph"/>
+        <w:pStyle w:val="DaftarParagraf"/>
         <w:numPr>
           <w:ilvl w:val="0"/>
           <w:numId w:val="2"/>
@@ -1839,14 +1913,13 @@
       <w:r>
         <w:rPr>
           <w:rFonts w:cstheme="minorHAnsi"/>
-          <w:lang w:val="id-ID"/>
-        </w:rPr>
-        <w:t>........................</w:t>
+        </w:rPr>
+        <w:t>Membahas Garis Besar Aplikasi</w:t>
       </w:r>
     </w:p>
     <w:p>
       <w:pPr>
-        <w:pStyle w:val="ListParagraph"/>
+        <w:pStyle w:val="DaftarParagraf"/>
         <w:numPr>
           <w:ilvl w:val="0"/>
           <w:numId w:val="2"/>
@@ -1860,9 +1933,8 @@
       <w:r>
         <w:rPr>
           <w:rFonts w:cstheme="minorHAnsi"/>
-          <w:lang w:val="id-ID"/>
-        </w:rPr>
-        <w:t>................................</w:t>
+        </w:rPr>
+        <w:t>Menentukan jenis client</w:t>
       </w:r>
     </w:p>
     <w:p>
@@ -1883,7 +1955,7 @@
     </w:p>
     <w:tbl>
       <w:tblPr>
-        <w:tblStyle w:val="TableGrid"/>
+        <w:tblStyle w:val="KisiTabel"/>
         <w:tblW w:w="0" w:type="auto"/>
         <w:tblInd w:w="720" w:type="dxa"/>
         <w:tblBorders>
@@ -1897,8 +1969,8 @@
         <w:tblLook w:val="04A0" w:firstRow="1" w:lastRow="0" w:firstColumn="1" w:lastColumn="0" w:noHBand="0" w:noVBand="1"/>
       </w:tblPr>
       <w:tblGrid>
-        <w:gridCol w:w="3741"/>
-        <w:gridCol w:w="3846"/>
+        <w:gridCol w:w="3681"/>
+        <w:gridCol w:w="3906"/>
       </w:tblGrid>
       <w:tr>
         <w:trPr>
@@ -1910,7 +1982,7 @@
           </w:tcPr>
           <w:p>
             <w:pPr>
-              <w:pStyle w:val="ListParagraph"/>
+              <w:pStyle w:val="DaftarParagraf"/>
               <w:spacing w:line="360" w:lineRule="auto"/>
               <w:ind w:left="0"/>
               <w:contextualSpacing w:val="0"/>
@@ -1926,7 +1998,7 @@
           </w:tcPr>
           <w:p>
             <w:pPr>
-              <w:pStyle w:val="ListParagraph"/>
+              <w:pStyle w:val="DaftarParagraf"/>
               <w:ind w:left="0"/>
               <w:contextualSpacing w:val="0"/>
               <w:rPr>
@@ -1949,94 +2021,76 @@
           </w:p>
           <w:p>
             <w:pPr>
-              <w:pStyle w:val="ListParagraph"/>
+              <w:pStyle w:val="DaftarParagraf"/>
               <w:ind w:left="0"/>
               <w:contextualSpacing w:val="0"/>
               <w:rPr>
                 <w:rFonts w:cstheme="minorHAnsi"/>
                 <w:u w:val="single"/>
-                <w:lang w:val="id-ID"/>
               </w:rPr>
             </w:pPr>
             <w:r>
               <w:rPr>
                 <w:rFonts w:cstheme="minorHAnsi"/>
                 <w:u w:val="single"/>
-                <w:lang w:val="id-ID"/>
-              </w:rPr>
-              <w:t>[</w:t>
-            </w:r>
-            <w:r>
-              <w:rPr>
-                <w:rFonts w:cstheme="minorHAnsi"/>
-                <w:i/>
-                <w:u w:val="single"/>
-                <w:lang w:val="id-ID"/>
-              </w:rPr>
-              <w:t>Nama anggota pembuat notulen</w:t>
-            </w:r>
-            <w:r>
-              <w:rPr>
-                <w:rFonts w:cstheme="minorHAnsi"/>
-                <w:u w:val="single"/>
-                <w:lang w:val="id-ID"/>
-              </w:rPr>
-              <w:t>]</w:t>
-            </w:r>
-          </w:p>
-          <w:p>
-            <w:pPr>
-              <w:pStyle w:val="ListParagraph"/>
+              </w:rPr>
+              <w:t>Lutfiyanti</w:t>
+            </w:r>
+          </w:p>
+          <w:p>
+            <w:pPr>
+              <w:pStyle w:val="DaftarParagraf"/>
               <w:ind w:left="0"/>
               <w:contextualSpacing w:val="0"/>
               <w:rPr>
                 <w:rFonts w:cstheme="minorHAnsi"/>
-                <w:i/>
-                <w:lang w:val="id-ID"/>
-              </w:rPr>
-            </w:pPr>
-            <w:r>
-              <w:rPr>
-                <w:rFonts w:cstheme="minorHAnsi"/>
-                <w:i/>
-                <w:lang w:val="id-ID"/>
-              </w:rPr>
-              <w:t>[NRP]</w:t>
-            </w:r>
-          </w:p>
-          <w:p>
-            <w:pPr>
-              <w:pStyle w:val="ListParagraph"/>
+                <w:u w:val="single"/>
+              </w:rPr>
+            </w:pPr>
+          </w:p>
+          <w:p>
+            <w:pPr>
+              <w:pStyle w:val="DaftarParagraf"/>
               <w:ind w:left="0"/>
               <w:contextualSpacing w:val="0"/>
               <w:rPr>
                 <w:rFonts w:cstheme="minorHAnsi"/>
-              </w:rPr>
-            </w:pPr>
-          </w:p>
-          <w:p>
-            <w:pPr>
-              <w:pStyle w:val="ListParagraph"/>
+                <w:u w:val="single"/>
+              </w:rPr>
+            </w:pPr>
+          </w:p>
+          <w:p>
+            <w:pPr>
+              <w:pStyle w:val="DaftarParagraf"/>
               <w:ind w:left="0"/>
               <w:contextualSpacing w:val="0"/>
               <w:rPr>
                 <w:rFonts w:cstheme="minorHAnsi"/>
-              </w:rPr>
-            </w:pPr>
-          </w:p>
-          <w:p>
-            <w:pPr>
-              <w:pStyle w:val="ListParagraph"/>
+                <w:u w:val="single"/>
+              </w:rPr>
+            </w:pPr>
+          </w:p>
+          <w:p>
+            <w:pPr>
+              <w:pStyle w:val="DaftarParagraf"/>
               <w:ind w:left="0"/>
               <w:contextualSpacing w:val="0"/>
               <w:rPr>
                 <w:rFonts w:cstheme="minorHAnsi"/>
-              </w:rPr>
-            </w:pPr>
-          </w:p>
-          <w:p>
-            <w:pPr>
-              <w:pStyle w:val="ListParagraph"/>
+                <w:i/>
+              </w:rPr>
+            </w:pPr>
+            <w:r>
+              <w:rPr>
+                <w:rFonts w:cstheme="minorHAnsi"/>
+                <w:i/>
+              </w:rPr>
+              <w:t>05111740000036</w:t>
+            </w:r>
+          </w:p>
+          <w:p>
+            <w:pPr>
+              <w:pStyle w:val="DaftarParagraf"/>
               <w:ind w:left="0"/>
               <w:contextualSpacing w:val="0"/>
               <w:rPr>
@@ -2046,7 +2100,7 @@
           </w:p>
           <w:p>
             <w:pPr>
-              <w:pStyle w:val="ListParagraph"/>
+              <w:pStyle w:val="DaftarParagraf"/>
               <w:ind w:left="0"/>
               <w:contextualSpacing w:val="0"/>
               <w:rPr>
@@ -2054,6 +2108,36 @@
               </w:rPr>
             </w:pPr>
           </w:p>
+          <w:p>
+            <w:pPr>
+              <w:pStyle w:val="DaftarParagraf"/>
+              <w:ind w:left="0"/>
+              <w:contextualSpacing w:val="0"/>
+              <w:rPr>
+                <w:rFonts w:cstheme="minorHAnsi"/>
+              </w:rPr>
+            </w:pPr>
+          </w:p>
+          <w:p>
+            <w:pPr>
+              <w:pStyle w:val="DaftarParagraf"/>
+              <w:ind w:left="0"/>
+              <w:contextualSpacing w:val="0"/>
+              <w:rPr>
+                <w:rFonts w:cstheme="minorHAnsi"/>
+              </w:rPr>
+            </w:pPr>
+          </w:p>
+          <w:p>
+            <w:pPr>
+              <w:pStyle w:val="DaftarParagraf"/>
+              <w:ind w:left="0"/>
+              <w:contextualSpacing w:val="0"/>
+              <w:rPr>
+                <w:rFonts w:cstheme="minorHAnsi"/>
+              </w:rPr>
+            </w:pPr>
+          </w:p>
         </w:tc>
       </w:tr>
     </w:tbl>
@@ -2092,7 +2176,7 @@
     </w:p>
     <w:p>
       <w:pPr>
-        <w:pStyle w:val="Heading1"/>
+        <w:pStyle w:val="Judul1"/>
         <w:rPr>
           <w:lang w:val="id-ID"/>
         </w:rPr>
@@ -2111,7 +2195,7 @@
     <w:p/>
     <w:tbl>
       <w:tblPr>
-        <w:tblStyle w:val="TableGrid"/>
+        <w:tblStyle w:val="KisiTabel"/>
         <w:tblW w:w="0" w:type="auto"/>
         <w:tblBorders>
           <w:top w:val="none" w:sz="0" w:space="0" w:color="auto"/>
@@ -2140,14 +2224,12 @@
                 <w:rFonts w:cstheme="minorHAnsi"/>
               </w:rPr>
             </w:pPr>
-            <w:proofErr w:type="spellStart"/>
             <w:r>
               <w:rPr>
                 <w:rFonts w:cstheme="minorHAnsi"/>
               </w:rPr>
               <w:t>Tanggal</w:t>
             </w:r>
-            <w:proofErr w:type="spellEnd"/>
           </w:p>
         </w:tc>
         <w:tc>
@@ -2179,16 +2261,14 @@
               <w:rPr>
                 <w:rFonts w:cstheme="minorHAnsi"/>
                 <w:i/>
-                <w:lang w:val="id-ID"/>
               </w:rPr>
             </w:pPr>
             <w:r>
               <w:rPr>
                 <w:rFonts w:cstheme="minorHAnsi"/>
                 <w:i/>
-                <w:lang w:val="id-ID"/>
-              </w:rPr>
-              <w:t>[tanggal kegiatan]</w:t>
+              </w:rPr>
+              <w:t>1 April 2020</w:t>
             </w:r>
           </w:p>
         </w:tc>
@@ -2205,14 +2285,12 @@
                 <w:rFonts w:cstheme="minorHAnsi"/>
               </w:rPr>
             </w:pPr>
-            <w:proofErr w:type="spellStart"/>
             <w:r>
               <w:rPr>
                 <w:rFonts w:cstheme="minorHAnsi"/>
               </w:rPr>
               <w:t>Waktu</w:t>
             </w:r>
-            <w:proofErr w:type="spellEnd"/>
           </w:p>
         </w:tc>
         <w:tc>
@@ -2244,16 +2322,14 @@
               <w:rPr>
                 <w:rFonts w:cstheme="minorHAnsi"/>
                 <w:i/>
-                <w:lang w:val="id-ID"/>
               </w:rPr>
             </w:pPr>
             <w:r>
               <w:rPr>
                 <w:rFonts w:cstheme="minorHAnsi"/>
                 <w:i/>
-                <w:lang w:val="id-ID"/>
-              </w:rPr>
-              <w:t>[jam/durasi kegiatan]</w:t>
+              </w:rPr>
+              <w:t>48 menit</w:t>
             </w:r>
           </w:p>
         </w:tc>
@@ -2270,14 +2346,12 @@
                 <w:rFonts w:cstheme="minorHAnsi"/>
               </w:rPr>
             </w:pPr>
-            <w:proofErr w:type="spellStart"/>
             <w:r>
               <w:rPr>
                 <w:rFonts w:cstheme="minorHAnsi"/>
               </w:rPr>
               <w:t>Tempat</w:t>
             </w:r>
-            <w:proofErr w:type="spellEnd"/>
           </w:p>
         </w:tc>
         <w:tc>
@@ -2309,32 +2383,14 @@
               <w:rPr>
                 <w:rFonts w:cstheme="minorHAnsi"/>
                 <w:i/>
-                <w:lang w:val="id-ID"/>
               </w:rPr>
             </w:pPr>
             <w:r>
               <w:rPr>
                 <w:rFonts w:cstheme="minorHAnsi"/>
                 <w:i/>
-                <w:lang w:val="id-ID"/>
-              </w:rPr>
-              <w:t>[</w:t>
-            </w:r>
-            <w:r>
-              <w:rPr>
-                <w:rFonts w:cstheme="minorHAnsi"/>
-                <w:i/>
-                <w:lang w:val="id-ID"/>
-              </w:rPr>
-              <w:t>lokasi kegiatan</w:t>
-            </w:r>
-            <w:r>
-              <w:rPr>
-                <w:rFonts w:cstheme="minorHAnsi"/>
-                <w:i/>
-                <w:lang w:val="id-ID"/>
-              </w:rPr>
-              <w:t>]</w:t>
+              </w:rPr>
+              <w:t>Daring</w:t>
             </w:r>
           </w:p>
         </w:tc>
@@ -2351,14 +2407,12 @@
                 <w:rFonts w:cstheme="minorHAnsi"/>
               </w:rPr>
             </w:pPr>
-            <w:proofErr w:type="spellStart"/>
             <w:r>
               <w:rPr>
                 <w:rFonts w:cstheme="minorHAnsi"/>
               </w:rPr>
               <w:t>Kegiatan</w:t>
             </w:r>
-            <w:proofErr w:type="spellEnd"/>
           </w:p>
         </w:tc>
         <w:tc>
@@ -2397,9 +2451,8 @@
               <w:rPr>
                 <w:rFonts w:cstheme="minorHAnsi"/>
                 <w:i/>
-                <w:lang w:val="id-ID"/>
-              </w:rPr>
-              <w:t>[keterangan singkat kegiatan]</w:t>
+              </w:rPr>
+              <w:t>Rapat Pertama untuk Menentukan Jenis Sistem Informasi</w:t>
             </w:r>
           </w:p>
         </w:tc>
@@ -2421,7 +2474,7 @@
     </w:p>
     <w:tbl>
       <w:tblPr>
-        <w:tblStyle w:val="TableGrid"/>
+        <w:tblStyle w:val="KisiTabel"/>
         <w:tblW w:w="0" w:type="auto"/>
         <w:tblLook w:val="04A0" w:firstRow="1" w:lastRow="0" w:firstColumn="1" w:lastColumn="0" w:noHBand="0" w:noVBand="1"/>
       </w:tblPr>
@@ -2528,9 +2581,11 @@
           </w:tcPr>
           <w:p>
             <w:pPr>
-              <w:rPr>
-                <w:lang w:val="id-ID"/>
-              </w:rPr>
+              <w:pStyle w:val="DaftarParagraf"/>
+              <w:numPr>
+                <w:ilvl w:val="0"/>
+                <w:numId w:val="4"/>
+              </w:numPr>
             </w:pPr>
           </w:p>
         </w:tc>
@@ -2539,11 +2594,9 @@
             <w:tcW w:w="2970" w:type="dxa"/>
           </w:tcPr>
           <w:p>
-            <w:pPr>
-              <w:rPr>
-                <w:lang w:val="id-ID"/>
-              </w:rPr>
-            </w:pPr>
+            <w:r>
+              <w:t>Arief Prasetyo</w:t>
+            </w:r>
           </w:p>
         </w:tc>
         <w:tc>
@@ -2551,11 +2604,9 @@
             <w:tcW w:w="2074" w:type="dxa"/>
           </w:tcPr>
           <w:p>
-            <w:pPr>
-              <w:rPr>
-                <w:lang w:val="id-ID"/>
-              </w:rPr>
-            </w:pPr>
+            <w:r>
+              <w:t>05111740000021</w:t>
+            </w:r>
           </w:p>
         </w:tc>
         <w:tc>
@@ -2578,9 +2629,11 @@
           </w:tcPr>
           <w:p>
             <w:pPr>
-              <w:rPr>
-                <w:lang w:val="id-ID"/>
-              </w:rPr>
+              <w:pStyle w:val="DaftarParagraf"/>
+              <w:numPr>
+                <w:ilvl w:val="0"/>
+                <w:numId w:val="4"/>
+              </w:numPr>
             </w:pPr>
           </w:p>
         </w:tc>
@@ -2589,11 +2642,9 @@
             <w:tcW w:w="2970" w:type="dxa"/>
           </w:tcPr>
           <w:p>
-            <w:pPr>
-              <w:rPr>
-                <w:lang w:val="id-ID"/>
-              </w:rPr>
-            </w:pPr>
+            <w:r>
+              <w:t>Lutfiyanti</w:t>
+            </w:r>
           </w:p>
         </w:tc>
         <w:tc>
@@ -2601,11 +2652,9 @@
             <w:tcW w:w="2074" w:type="dxa"/>
           </w:tcPr>
           <w:p>
-            <w:pPr>
-              <w:rPr>
-                <w:lang w:val="id-ID"/>
-              </w:rPr>
-            </w:pPr>
+            <w:r>
+              <w:t>05111740000036</w:t>
+            </w:r>
           </w:p>
         </w:tc>
         <w:tc>
@@ -2628,9 +2677,11 @@
           </w:tcPr>
           <w:p>
             <w:pPr>
-              <w:rPr>
-                <w:lang w:val="id-ID"/>
-              </w:rPr>
+              <w:pStyle w:val="DaftarParagraf"/>
+              <w:numPr>
+                <w:ilvl w:val="0"/>
+                <w:numId w:val="4"/>
+              </w:numPr>
             </w:pPr>
           </w:p>
         </w:tc>
@@ -2639,11 +2690,9 @@
             <w:tcW w:w="2970" w:type="dxa"/>
           </w:tcPr>
           <w:p>
-            <w:pPr>
-              <w:rPr>
-                <w:lang w:val="id-ID"/>
-              </w:rPr>
-            </w:pPr>
+            <w:r>
+              <w:t>Arini Puspitasari</w:t>
+            </w:r>
           </w:p>
         </w:tc>
         <w:tc>
@@ -2651,11 +2700,9 @@
             <w:tcW w:w="2074" w:type="dxa"/>
           </w:tcPr>
           <w:p>
-            <w:pPr>
-              <w:rPr>
-                <w:lang w:val="id-ID"/>
-              </w:rPr>
-            </w:pPr>
+            <w:r>
+              <w:t>05111740000040</w:t>
+            </w:r>
           </w:p>
         </w:tc>
         <w:tc>
@@ -2887,16 +2934,11 @@
     </w:p>
     <w:p>
       <w:pPr>
-        <w:pStyle w:val="Heading1"/>
-      </w:pPr>
-      <w:proofErr w:type="spellStart"/>
+        <w:pStyle w:val="Judul1"/>
+      </w:pPr>
       <w:r>
         <w:lastRenderedPageBreak/>
-        <w:t>Notulensi</w:t>
-      </w:r>
-      <w:proofErr w:type="spellEnd"/>
-      <w:r>
-        <w:t xml:space="preserve"> 2</w:t>
+        <w:t>Notulensi 2</w:t>
       </w:r>
     </w:p>
     <w:p>
@@ -2921,7 +2963,7 @@
         <mc:AlternateContent>
           <mc:Choice Requires="wps">
             <w:drawing>
-              <wp:anchor distT="0" distB="0" distL="114300" distR="114300" simplePos="0" relativeHeight="251661312" behindDoc="0" locked="0" layoutInCell="1" allowOverlap="1" wp14:anchorId="4B05BEE7" wp14:editId="367981E1">
+              <wp:anchor distT="0" distB="0" distL="114300" distR="114300" simplePos="0" relativeHeight="251661312" behindDoc="0" locked="0" layoutInCell="1" allowOverlap="1" wp14:anchorId="39250614" wp14:editId="5C66F87E">
                 <wp:simplePos x="0" y="0"/>
                 <wp:positionH relativeFrom="column">
                   <wp:posOffset>0</wp:posOffset>
@@ -3001,7 +3043,7 @@
     </w:p>
     <w:tbl>
       <w:tblPr>
-        <w:tblStyle w:val="TableGrid"/>
+        <w:tblStyle w:val="KisiTabel"/>
         <w:tblW w:w="0" w:type="auto"/>
         <w:tblBorders>
           <w:top w:val="none" w:sz="0" w:space="0" w:color="auto"/>
@@ -3014,9 +3056,9 @@
         <w:tblLook w:val="04A0" w:firstRow="1" w:lastRow="0" w:firstColumn="1" w:lastColumn="0" w:noHBand="0" w:noVBand="1"/>
       </w:tblPr>
       <w:tblGrid>
-        <w:gridCol w:w="1967"/>
+        <w:gridCol w:w="1969"/>
         <w:gridCol w:w="357"/>
-        <w:gridCol w:w="5983"/>
+        <w:gridCol w:w="5981"/>
       </w:tblGrid>
       <w:tr>
         <w:tc>
@@ -3030,14 +3072,12 @@
                 <w:rFonts w:cstheme="minorHAnsi"/>
               </w:rPr>
             </w:pPr>
-            <w:proofErr w:type="spellStart"/>
             <w:r>
               <w:rPr>
                 <w:rFonts w:cstheme="minorHAnsi"/>
               </w:rPr>
               <w:t>Tanggal</w:t>
             </w:r>
-            <w:proofErr w:type="spellEnd"/>
           </w:p>
         </w:tc>
         <w:tc>
@@ -3069,16 +3109,14 @@
               <w:rPr>
                 <w:rFonts w:cstheme="minorHAnsi"/>
                 <w:i/>
-                <w:lang w:val="id-ID"/>
               </w:rPr>
             </w:pPr>
             <w:r>
               <w:rPr>
                 <w:rFonts w:cstheme="minorHAnsi"/>
                 <w:i/>
-                <w:lang w:val="id-ID"/>
-              </w:rPr>
-              <w:t>[tanggal kegiatan]</w:t>
+              </w:rPr>
+              <w:t>3 April 2020</w:t>
             </w:r>
           </w:p>
         </w:tc>
@@ -3095,14 +3133,12 @@
                 <w:rFonts w:cstheme="minorHAnsi"/>
               </w:rPr>
             </w:pPr>
-            <w:proofErr w:type="spellStart"/>
             <w:r>
               <w:rPr>
                 <w:rFonts w:cstheme="minorHAnsi"/>
               </w:rPr>
               <w:t>Waktu</w:t>
             </w:r>
-            <w:proofErr w:type="spellEnd"/>
           </w:p>
         </w:tc>
         <w:tc>
@@ -3134,16 +3170,14 @@
               <w:rPr>
                 <w:rFonts w:cstheme="minorHAnsi"/>
                 <w:i/>
-                <w:lang w:val="id-ID"/>
               </w:rPr>
             </w:pPr>
             <w:r>
               <w:rPr>
                 <w:rFonts w:cstheme="minorHAnsi"/>
                 <w:i/>
-                <w:lang w:val="id-ID"/>
-              </w:rPr>
-              <w:t>[jam/durasi kegiatan]</w:t>
+              </w:rPr>
+              <w:t>44 menit</w:t>
             </w:r>
           </w:p>
         </w:tc>
@@ -3160,14 +3194,12 @@
                 <w:rFonts w:cstheme="minorHAnsi"/>
               </w:rPr>
             </w:pPr>
-            <w:proofErr w:type="spellStart"/>
             <w:r>
               <w:rPr>
                 <w:rFonts w:cstheme="minorHAnsi"/>
               </w:rPr>
               <w:t>Tempat</w:t>
             </w:r>
-            <w:proofErr w:type="spellEnd"/>
           </w:p>
         </w:tc>
         <w:tc>
@@ -3199,32 +3231,14 @@
               <w:rPr>
                 <w:rFonts w:cstheme="minorHAnsi"/>
                 <w:i/>
-                <w:lang w:val="id-ID"/>
               </w:rPr>
             </w:pPr>
             <w:r>
               <w:rPr>
                 <w:rFonts w:cstheme="minorHAnsi"/>
                 <w:i/>
-                <w:lang w:val="id-ID"/>
-              </w:rPr>
-              <w:t>[</w:t>
-            </w:r>
-            <w:r>
-              <w:rPr>
-                <w:rFonts w:cstheme="minorHAnsi"/>
-                <w:i/>
-                <w:lang w:val="id-ID"/>
-              </w:rPr>
-              <w:t>lokasi kegiatan</w:t>
-            </w:r>
-            <w:r>
-              <w:rPr>
-                <w:rFonts w:cstheme="minorHAnsi"/>
-                <w:i/>
-                <w:lang w:val="id-ID"/>
-              </w:rPr>
-              <w:t>]</w:t>
+              </w:rPr>
+              <w:t>daring</w:t>
             </w:r>
           </w:p>
         </w:tc>
@@ -3241,14 +3255,12 @@
                 <w:rFonts w:cstheme="minorHAnsi"/>
               </w:rPr>
             </w:pPr>
-            <w:proofErr w:type="spellStart"/>
             <w:r>
               <w:rPr>
                 <w:rFonts w:cstheme="minorHAnsi"/>
               </w:rPr>
               <w:t>Pelaksana</w:t>
             </w:r>
-            <w:proofErr w:type="spellEnd"/>
           </w:p>
         </w:tc>
         <w:tc>
@@ -3287,9 +3299,31 @@
               <w:rPr>
                 <w:rFonts w:cstheme="minorHAnsi"/>
                 <w:i/>
-                <w:lang w:val="id-ID"/>
-              </w:rPr>
-              <w:t>[nama anggota], [nama stakeholder] – dibuktikan dengan daftar hadir</w:t>
+              </w:rPr>
+              <w:t>Arief Prasetyo, Lutfiyanti, Arini Puspitasari</w:t>
+            </w:r>
+            <w:r>
+              <w:rPr>
+                <w:rFonts w:cstheme="minorHAnsi"/>
+                <w:i/>
+                <w:lang w:val="id-ID"/>
+              </w:rPr>
+              <w:t xml:space="preserve">, </w:t>
+            </w:r>
+            <w:r>
+              <w:rPr>
+                <w:rFonts w:cstheme="minorHAnsi"/>
+                <w:i/>
+              </w:rPr>
+              <w:t>Developer</w:t>
+            </w:r>
+            <w:r>
+              <w:rPr>
+                <w:rFonts w:cstheme="minorHAnsi"/>
+                <w:i/>
+                <w:lang w:val="id-ID"/>
+              </w:rPr>
+              <w:t xml:space="preserve"> – dibuktikan dengan daftar hadir</w:t>
             </w:r>
           </w:p>
         </w:tc>
@@ -3306,14 +3340,12 @@
                 <w:rFonts w:cstheme="minorHAnsi"/>
               </w:rPr>
             </w:pPr>
-            <w:proofErr w:type="spellStart"/>
             <w:r>
               <w:rPr>
                 <w:rFonts w:cstheme="minorHAnsi"/>
               </w:rPr>
               <w:t>Kegiatan</w:t>
             </w:r>
-            <w:proofErr w:type="spellEnd"/>
           </w:p>
         </w:tc>
         <w:tc>
@@ -3350,11 +3382,9 @@
             </w:pPr>
             <w:r>
               <w:rPr>
-                <w:rFonts w:cstheme="minorHAnsi"/>
-                <w:i/>
-                <w:lang w:val="id-ID"/>
-              </w:rPr>
-              <w:t>[keterangan singkat kegiatan]</w:t>
+                <w:rFonts w:ascii="Times New Roman" w:hAnsi="Times New Roman" w:cs="Times New Roman"/>
+              </w:rPr>
+              <w:t>Membuat Pertanyaan untuk wawancara client</w:t>
             </w:r>
           </w:p>
         </w:tc>
@@ -3375,16 +3405,8 @@
               <w:rPr>
                 <w:rFonts w:cstheme="minorHAnsi"/>
               </w:rPr>
-              <w:t xml:space="preserve">File </w:t>
-            </w:r>
-            <w:proofErr w:type="spellStart"/>
-            <w:r>
-              <w:rPr>
-                <w:rFonts w:cstheme="minorHAnsi"/>
-              </w:rPr>
-              <w:t>Pendukung</w:t>
-            </w:r>
-            <w:proofErr w:type="spellEnd"/>
+              <w:t>File Pendukung</w:t>
+            </w:r>
           </w:p>
         </w:tc>
         <w:tc>
@@ -3415,23 +3437,13 @@
               <w:spacing w:after="120"/>
               <w:rPr>
                 <w:rFonts w:cstheme="minorHAnsi"/>
-                <w:lang w:val="id-ID"/>
-              </w:rPr>
-            </w:pPr>
-            <w:r>
-              <w:rPr>
-                <w:rFonts w:cstheme="minorHAnsi"/>
-                <w:i/>
-                <w:lang w:val="id-ID"/>
-              </w:rPr>
-              <w:t xml:space="preserve">[file-file yang dihasilkan, maupun dokumen pendukung kegiatan] </w:t>
-            </w:r>
-            <w:r>
-              <w:rPr>
-                <w:rFonts w:cstheme="minorHAnsi"/>
-                <w:lang w:val="id-ID"/>
-              </w:rPr>
-              <w:t>misal: catatan1.docx, daftar list kebutuhan.xlsx, ...</w:t>
+              </w:rPr>
+            </w:pPr>
+            <w:r>
+              <w:rPr>
+                <w:rFonts w:cstheme="minorHAnsi"/>
+              </w:rPr>
+              <w:t>03042020-Rapat2.txt</w:t>
             </w:r>
           </w:p>
         </w:tc>
@@ -3456,41 +3468,13 @@
           <w:u w:val="single"/>
         </w:rPr>
       </w:pPr>
-      <w:proofErr w:type="spellStart"/>
       <w:r>
         <w:rPr>
           <w:rFonts w:cstheme="minorHAnsi"/>
           <w:b/>
           <w:u w:val="single"/>
         </w:rPr>
-        <w:t>Catatan</w:t>
-      </w:r>
-      <w:proofErr w:type="spellEnd"/>
-      <w:r>
-        <w:rPr>
-          <w:rFonts w:cstheme="minorHAnsi"/>
-          <w:b/>
-          <w:u w:val="single"/>
-        </w:rPr>
-        <w:t xml:space="preserve"> </w:t>
-      </w:r>
-      <w:proofErr w:type="spellStart"/>
-      <w:r>
-        <w:rPr>
-          <w:rFonts w:cstheme="minorHAnsi"/>
-          <w:b/>
-          <w:u w:val="single"/>
-        </w:rPr>
-        <w:t>Kemajuan</w:t>
-      </w:r>
-      <w:proofErr w:type="spellEnd"/>
-      <w:r>
-        <w:rPr>
-          <w:rFonts w:cstheme="minorHAnsi"/>
-          <w:b/>
-          <w:u w:val="single"/>
-        </w:rPr>
-        <w:t>:</w:t>
+        <w:t>Catatan Kemajuan:</w:t>
       </w:r>
     </w:p>
     <w:p>
@@ -3521,7 +3505,7 @@
     </w:p>
     <w:p>
       <w:pPr>
-        <w:pStyle w:val="ListParagraph"/>
+        <w:pStyle w:val="DaftarParagraf"/>
         <w:numPr>
           <w:ilvl w:val="0"/>
           <w:numId w:val="3"/>
@@ -3535,14 +3519,13 @@
       <w:r>
         <w:rPr>
           <w:rFonts w:cstheme="minorHAnsi"/>
-          <w:lang w:val="id-ID"/>
-        </w:rPr>
-        <w:t>......................</w:t>
+        </w:rPr>
+        <w:t>Jenis Client</w:t>
       </w:r>
     </w:p>
     <w:p>
       <w:pPr>
-        <w:pStyle w:val="ListParagraph"/>
+        <w:pStyle w:val="DaftarParagraf"/>
         <w:numPr>
           <w:ilvl w:val="0"/>
           <w:numId w:val="3"/>
@@ -3556,14 +3539,13 @@
       <w:r>
         <w:rPr>
           <w:rFonts w:cstheme="minorHAnsi"/>
-          <w:lang w:val="id-ID"/>
-        </w:rPr>
-        <w:t>........................</w:t>
+        </w:rPr>
+        <w:t>Pertanyaan untuk manager (sudah fix)</w:t>
       </w:r>
     </w:p>
     <w:p>
       <w:pPr>
-        <w:pStyle w:val="ListParagraph"/>
+        <w:pStyle w:val="DaftarParagraf"/>
         <w:numPr>
           <w:ilvl w:val="0"/>
           <w:numId w:val="3"/>
@@ -3577,9 +3559,28 @@
       <w:r>
         <w:rPr>
           <w:rFonts w:cstheme="minorHAnsi"/>
+        </w:rPr>
+        <w:t>Pertanyaan untuk client (sudah fix)</w:t>
+      </w:r>
+    </w:p>
+    <w:p>
+      <w:pPr>
+        <w:pStyle w:val="DaftarParagraf"/>
+        <w:numPr>
+          <w:ilvl w:val="0"/>
+          <w:numId w:val="3"/>
+        </w:numPr>
+        <w:spacing w:after="0" w:line="360" w:lineRule="auto"/>
+        <w:rPr>
+          <w:rFonts w:cstheme="minorHAnsi"/>
           <w:lang w:val="id-ID"/>
         </w:rPr>
-        <w:t>................................</w:t>
+      </w:pPr>
+      <w:r>
+        <w:rPr>
+          <w:rFonts w:cstheme="minorHAnsi"/>
+        </w:rPr>
+        <w:t>Pertanyaan untuk administrator (belum fix)</w:t>
       </w:r>
     </w:p>
     <w:p>
@@ -3600,7 +3601,7 @@
     </w:p>
     <w:tbl>
       <w:tblPr>
-        <w:tblStyle w:val="TableGrid"/>
+        <w:tblStyle w:val="KisiTabel"/>
         <w:tblW w:w="0" w:type="auto"/>
         <w:tblInd w:w="720" w:type="dxa"/>
         <w:tblBorders>
@@ -3614,8 +3615,8 @@
         <w:tblLook w:val="04A0" w:firstRow="1" w:lastRow="0" w:firstColumn="1" w:lastColumn="0" w:noHBand="0" w:noVBand="1"/>
       </w:tblPr>
       <w:tblGrid>
-        <w:gridCol w:w="3741"/>
-        <w:gridCol w:w="3846"/>
+        <w:gridCol w:w="3681"/>
+        <w:gridCol w:w="3906"/>
       </w:tblGrid>
       <w:tr>
         <w:trPr>
@@ -3627,7 +3628,7 @@
           </w:tcPr>
           <w:p>
             <w:pPr>
-              <w:pStyle w:val="ListParagraph"/>
+              <w:pStyle w:val="DaftarParagraf"/>
               <w:spacing w:line="360" w:lineRule="auto"/>
               <w:ind w:left="0"/>
               <w:contextualSpacing w:val="0"/>
@@ -3643,7 +3644,7 @@
           </w:tcPr>
           <w:p>
             <w:pPr>
-              <w:pStyle w:val="ListParagraph"/>
+              <w:pStyle w:val="DaftarParagraf"/>
               <w:ind w:left="0"/>
               <w:contextualSpacing w:val="0"/>
               <w:rPr>
@@ -3666,94 +3667,76 @@
           </w:p>
           <w:p>
             <w:pPr>
-              <w:pStyle w:val="ListParagraph"/>
+              <w:pStyle w:val="DaftarParagraf"/>
               <w:ind w:left="0"/>
               <w:contextualSpacing w:val="0"/>
               <w:rPr>
                 <w:rFonts w:cstheme="minorHAnsi"/>
                 <w:u w:val="single"/>
-                <w:lang w:val="id-ID"/>
               </w:rPr>
             </w:pPr>
             <w:r>
               <w:rPr>
                 <w:rFonts w:cstheme="minorHAnsi"/>
                 <w:u w:val="single"/>
-                <w:lang w:val="id-ID"/>
-              </w:rPr>
-              <w:t>[</w:t>
-            </w:r>
-            <w:r>
-              <w:rPr>
-                <w:rFonts w:cstheme="minorHAnsi"/>
-                <w:i/>
-                <w:u w:val="single"/>
-                <w:lang w:val="id-ID"/>
-              </w:rPr>
-              <w:t>Nama anggota pembuat notulen</w:t>
-            </w:r>
-            <w:r>
-              <w:rPr>
-                <w:rFonts w:cstheme="minorHAnsi"/>
-                <w:u w:val="single"/>
-                <w:lang w:val="id-ID"/>
-              </w:rPr>
-              <w:t>]</w:t>
-            </w:r>
-          </w:p>
-          <w:p>
-            <w:pPr>
-              <w:pStyle w:val="ListParagraph"/>
+              </w:rPr>
+              <w:t>Lutfiyanti</w:t>
+            </w:r>
+          </w:p>
+          <w:p>
+            <w:pPr>
+              <w:pStyle w:val="DaftarParagraf"/>
               <w:ind w:left="0"/>
               <w:contextualSpacing w:val="0"/>
               <w:rPr>
                 <w:rFonts w:cstheme="minorHAnsi"/>
-                <w:i/>
-                <w:lang w:val="id-ID"/>
-              </w:rPr>
-            </w:pPr>
-            <w:r>
-              <w:rPr>
-                <w:rFonts w:cstheme="minorHAnsi"/>
-                <w:i/>
-                <w:lang w:val="id-ID"/>
-              </w:rPr>
-              <w:t>[NRP]</w:t>
-            </w:r>
-          </w:p>
-          <w:p>
-            <w:pPr>
-              <w:pStyle w:val="ListParagraph"/>
+                <w:u w:val="single"/>
+              </w:rPr>
+            </w:pPr>
+          </w:p>
+          <w:p>
+            <w:pPr>
+              <w:pStyle w:val="DaftarParagraf"/>
               <w:ind w:left="0"/>
               <w:contextualSpacing w:val="0"/>
               <w:rPr>
                 <w:rFonts w:cstheme="minorHAnsi"/>
-              </w:rPr>
-            </w:pPr>
-          </w:p>
-          <w:p>
-            <w:pPr>
-              <w:pStyle w:val="ListParagraph"/>
+                <w:u w:val="single"/>
+              </w:rPr>
+            </w:pPr>
+          </w:p>
+          <w:p>
+            <w:pPr>
+              <w:pStyle w:val="DaftarParagraf"/>
               <w:ind w:left="0"/>
               <w:contextualSpacing w:val="0"/>
               <w:rPr>
                 <w:rFonts w:cstheme="minorHAnsi"/>
-              </w:rPr>
-            </w:pPr>
-          </w:p>
-          <w:p>
-            <w:pPr>
-              <w:pStyle w:val="ListParagraph"/>
+                <w:u w:val="single"/>
+              </w:rPr>
+            </w:pPr>
+          </w:p>
+          <w:p>
+            <w:pPr>
+              <w:pStyle w:val="DaftarParagraf"/>
               <w:ind w:left="0"/>
               <w:contextualSpacing w:val="0"/>
               <w:rPr>
                 <w:rFonts w:cstheme="minorHAnsi"/>
-              </w:rPr>
-            </w:pPr>
-          </w:p>
-          <w:p>
-            <w:pPr>
-              <w:pStyle w:val="ListParagraph"/>
+                <w:i/>
+              </w:rPr>
+            </w:pPr>
+            <w:r>
+              <w:rPr>
+                <w:rFonts w:cstheme="minorHAnsi"/>
+                <w:i/>
+              </w:rPr>
+              <w:t>05111740000036</w:t>
+            </w:r>
+          </w:p>
+          <w:p>
+            <w:pPr>
+              <w:pStyle w:val="DaftarParagraf"/>
               <w:ind w:left="0"/>
               <w:contextualSpacing w:val="0"/>
               <w:rPr>
@@ -3763,7 +3746,7 @@
           </w:p>
           <w:p>
             <w:pPr>
-              <w:pStyle w:val="ListParagraph"/>
+              <w:pStyle w:val="DaftarParagraf"/>
               <w:ind w:left="0"/>
               <w:contextualSpacing w:val="0"/>
               <w:rPr>
@@ -3771,6 +3754,36 @@
               </w:rPr>
             </w:pPr>
           </w:p>
+          <w:p>
+            <w:pPr>
+              <w:pStyle w:val="DaftarParagraf"/>
+              <w:ind w:left="0"/>
+              <w:contextualSpacing w:val="0"/>
+              <w:rPr>
+                <w:rFonts w:cstheme="minorHAnsi"/>
+              </w:rPr>
+            </w:pPr>
+          </w:p>
+          <w:p>
+            <w:pPr>
+              <w:pStyle w:val="DaftarParagraf"/>
+              <w:ind w:left="0"/>
+              <w:contextualSpacing w:val="0"/>
+              <w:rPr>
+                <w:rFonts w:cstheme="minorHAnsi"/>
+              </w:rPr>
+            </w:pPr>
+          </w:p>
+          <w:p>
+            <w:pPr>
+              <w:pStyle w:val="DaftarParagraf"/>
+              <w:ind w:left="0"/>
+              <w:contextualSpacing w:val="0"/>
+              <w:rPr>
+                <w:rFonts w:cstheme="minorHAnsi"/>
+              </w:rPr>
+            </w:pPr>
+          </w:p>
         </w:tc>
       </w:tr>
     </w:tbl>
@@ -3809,7 +3822,7 @@
     </w:p>
     <w:p>
       <w:pPr>
-        <w:pStyle w:val="Heading1"/>
+        <w:pStyle w:val="Judul1"/>
         <w:rPr>
           <w:lang w:val="id-ID"/>
         </w:rPr>
@@ -3828,7 +3841,7 @@
     <w:p/>
     <w:tbl>
       <w:tblPr>
-        <w:tblStyle w:val="TableGrid"/>
+        <w:tblStyle w:val="KisiTabel"/>
         <w:tblW w:w="0" w:type="auto"/>
         <w:tblBorders>
           <w:top w:val="none" w:sz="0" w:space="0" w:color="auto"/>
@@ -3857,14 +3870,12 @@
                 <w:rFonts w:cstheme="minorHAnsi"/>
               </w:rPr>
             </w:pPr>
-            <w:proofErr w:type="spellStart"/>
             <w:r>
               <w:rPr>
                 <w:rFonts w:cstheme="minorHAnsi"/>
               </w:rPr>
               <w:t>Tanggal</w:t>
             </w:r>
-            <w:proofErr w:type="spellEnd"/>
           </w:p>
         </w:tc>
         <w:tc>
@@ -3896,16 +3907,14 @@
               <w:rPr>
                 <w:rFonts w:cstheme="minorHAnsi"/>
                 <w:i/>
-                <w:lang w:val="id-ID"/>
               </w:rPr>
             </w:pPr>
             <w:r>
               <w:rPr>
                 <w:rFonts w:cstheme="minorHAnsi"/>
                 <w:i/>
-                <w:lang w:val="id-ID"/>
-              </w:rPr>
-              <w:t>[tanggal kegiatan]</w:t>
+              </w:rPr>
+              <w:t>3 April 2020</w:t>
             </w:r>
           </w:p>
         </w:tc>
@@ -3922,14 +3931,12 @@
                 <w:rFonts w:cstheme="minorHAnsi"/>
               </w:rPr>
             </w:pPr>
-            <w:proofErr w:type="spellStart"/>
             <w:r>
               <w:rPr>
                 <w:rFonts w:cstheme="minorHAnsi"/>
               </w:rPr>
               <w:t>Waktu</w:t>
             </w:r>
-            <w:proofErr w:type="spellEnd"/>
           </w:p>
         </w:tc>
         <w:tc>
@@ -3961,16 +3968,14 @@
               <w:rPr>
                 <w:rFonts w:cstheme="minorHAnsi"/>
                 <w:i/>
-                <w:lang w:val="id-ID"/>
               </w:rPr>
             </w:pPr>
             <w:r>
               <w:rPr>
                 <w:rFonts w:cstheme="minorHAnsi"/>
                 <w:i/>
-                <w:lang w:val="id-ID"/>
-              </w:rPr>
-              <w:t>[jam/durasi kegiatan]</w:t>
+              </w:rPr>
+              <w:t>42 menit</w:t>
             </w:r>
           </w:p>
         </w:tc>
@@ -3987,14 +3992,12 @@
                 <w:rFonts w:cstheme="minorHAnsi"/>
               </w:rPr>
             </w:pPr>
-            <w:proofErr w:type="spellStart"/>
             <w:r>
               <w:rPr>
                 <w:rFonts w:cstheme="minorHAnsi"/>
               </w:rPr>
               <w:t>Tempat</w:t>
             </w:r>
-            <w:proofErr w:type="spellEnd"/>
           </w:p>
         </w:tc>
         <w:tc>
@@ -4026,32 +4029,14 @@
               <w:rPr>
                 <w:rFonts w:cstheme="minorHAnsi"/>
                 <w:i/>
-                <w:lang w:val="id-ID"/>
               </w:rPr>
             </w:pPr>
             <w:r>
               <w:rPr>
                 <w:rFonts w:cstheme="minorHAnsi"/>
                 <w:i/>
-                <w:lang w:val="id-ID"/>
-              </w:rPr>
-              <w:t>[</w:t>
-            </w:r>
-            <w:r>
-              <w:rPr>
-                <w:rFonts w:cstheme="minorHAnsi"/>
-                <w:i/>
-                <w:lang w:val="id-ID"/>
-              </w:rPr>
-              <w:t>lokasi kegiatan</w:t>
-            </w:r>
-            <w:r>
-              <w:rPr>
-                <w:rFonts w:cstheme="minorHAnsi"/>
-                <w:i/>
-                <w:lang w:val="id-ID"/>
-              </w:rPr>
-              <w:t>]</w:t>
+              </w:rPr>
+              <w:t>Daring</w:t>
             </w:r>
           </w:p>
         </w:tc>
@@ -4068,14 +4053,12 @@
                 <w:rFonts w:cstheme="minorHAnsi"/>
               </w:rPr>
             </w:pPr>
-            <w:proofErr w:type="spellStart"/>
             <w:r>
               <w:rPr>
                 <w:rFonts w:cstheme="minorHAnsi"/>
               </w:rPr>
               <w:t>Kegiatan</w:t>
             </w:r>
-            <w:proofErr w:type="spellEnd"/>
           </w:p>
         </w:tc>
         <w:tc>
@@ -4112,11 +4095,9 @@
             </w:pPr>
             <w:r>
               <w:rPr>
-                <w:rFonts w:cstheme="minorHAnsi"/>
-                <w:i/>
-                <w:lang w:val="id-ID"/>
-              </w:rPr>
-              <w:t>[keterangan singkat kegiatan]</w:t>
+                <w:rFonts w:ascii="Times New Roman" w:hAnsi="Times New Roman" w:cs="Times New Roman"/>
+              </w:rPr>
+              <w:t>Membuat Pertanyaan untuk wawancara client</w:t>
             </w:r>
           </w:p>
         </w:tc>
@@ -4138,7 +4119,7 @@
     </w:p>
     <w:tbl>
       <w:tblPr>
-        <w:tblStyle w:val="TableGrid"/>
+        <w:tblStyle w:val="KisiTabel"/>
         <w:tblW w:w="0" w:type="auto"/>
         <w:tblLook w:val="04A0" w:firstRow="1" w:lastRow="0" w:firstColumn="1" w:lastColumn="0" w:noHBand="0" w:noVBand="1"/>
       </w:tblPr>
@@ -4245,9 +4226,11 @@
           </w:tcPr>
           <w:p>
             <w:pPr>
-              <w:rPr>
-                <w:lang w:val="id-ID"/>
-              </w:rPr>
+              <w:pStyle w:val="DaftarParagraf"/>
+              <w:numPr>
+                <w:ilvl w:val="0"/>
+                <w:numId w:val="6"/>
+              </w:numPr>
             </w:pPr>
           </w:p>
         </w:tc>
@@ -4256,11 +4239,9 @@
             <w:tcW w:w="2970" w:type="dxa"/>
           </w:tcPr>
           <w:p>
-            <w:pPr>
-              <w:rPr>
-                <w:lang w:val="id-ID"/>
-              </w:rPr>
-            </w:pPr>
+            <w:r>
+              <w:t>Arief Prasetyo</w:t>
+            </w:r>
           </w:p>
         </w:tc>
         <w:tc>
@@ -4268,11 +4249,9 @@
             <w:tcW w:w="2074" w:type="dxa"/>
           </w:tcPr>
           <w:p>
-            <w:pPr>
-              <w:rPr>
-                <w:lang w:val="id-ID"/>
-              </w:rPr>
-            </w:pPr>
+            <w:r>
+              <w:t>05111740000021</w:t>
+            </w:r>
           </w:p>
         </w:tc>
         <w:tc>
@@ -4295,9 +4274,11 @@
           </w:tcPr>
           <w:p>
             <w:pPr>
-              <w:rPr>
-                <w:lang w:val="id-ID"/>
-              </w:rPr>
+              <w:pStyle w:val="DaftarParagraf"/>
+              <w:numPr>
+                <w:ilvl w:val="0"/>
+                <w:numId w:val="6"/>
+              </w:numPr>
             </w:pPr>
           </w:p>
         </w:tc>
@@ -4306,11 +4287,9 @@
             <w:tcW w:w="2970" w:type="dxa"/>
           </w:tcPr>
           <w:p>
-            <w:pPr>
-              <w:rPr>
-                <w:lang w:val="id-ID"/>
-              </w:rPr>
-            </w:pPr>
+            <w:r>
+              <w:t>Lutfiyanti</w:t>
+            </w:r>
           </w:p>
         </w:tc>
         <w:tc>
@@ -4318,11 +4297,9 @@
             <w:tcW w:w="2074" w:type="dxa"/>
           </w:tcPr>
           <w:p>
-            <w:pPr>
-              <w:rPr>
-                <w:lang w:val="id-ID"/>
-              </w:rPr>
-            </w:pPr>
+            <w:r>
+              <w:t>05111740000036</w:t>
+            </w:r>
           </w:p>
         </w:tc>
         <w:tc>
@@ -4345,9 +4322,11 @@
           </w:tcPr>
           <w:p>
             <w:pPr>
-              <w:rPr>
-                <w:lang w:val="id-ID"/>
-              </w:rPr>
+              <w:pStyle w:val="DaftarParagraf"/>
+              <w:numPr>
+                <w:ilvl w:val="0"/>
+                <w:numId w:val="6"/>
+              </w:numPr>
             </w:pPr>
           </w:p>
         </w:tc>
@@ -4356,11 +4335,9 @@
             <w:tcW w:w="2970" w:type="dxa"/>
           </w:tcPr>
           <w:p>
-            <w:pPr>
-              <w:rPr>
-                <w:lang w:val="id-ID"/>
-              </w:rPr>
-            </w:pPr>
+            <w:r>
+              <w:t>Arini Puspitasari</w:t>
+            </w:r>
           </w:p>
         </w:tc>
         <w:tc>
@@ -4368,11 +4345,9 @@
             <w:tcW w:w="2074" w:type="dxa"/>
           </w:tcPr>
           <w:p>
-            <w:pPr>
-              <w:rPr>
-                <w:lang w:val="id-ID"/>
-              </w:rPr>
-            </w:pPr>
+            <w:r>
+              <w:t>05111740000040</w:t>
+            </w:r>
           </w:p>
         </w:tc>
         <w:tc>
@@ -4649,11 +4624,11 @@
 </file>
 
 <file path=word/numbering.xml><?xml version="1.0" encoding="utf-8"?>
-<w:numbering xmlns:wpc="http://schemas.microsoft.com/office/word/2010/wordprocessingCanvas" xmlns:mc="http://schemas.openxmlformats.org/markup-compatibility/2006" xmlns:o="urn:schemas-microsoft-com:office:office" xmlns:r="http://schemas.openxmlformats.org/officeDocument/2006/relationships" xmlns:m="http://schemas.openxmlformats.org/officeDocument/2006/math" xmlns:v="urn:schemas-microsoft-com:vml" xmlns:wp14="http://schemas.microsoft.com/office/word/2010/wordprocessingDrawing" xmlns:wp="http://schemas.openxmlformats.org/drawingml/2006/wordprocessingDrawing" xmlns:w10="urn:schemas-microsoft-com:office:word" xmlns:w="http://schemas.openxmlformats.org/wordprocessingml/2006/main" xmlns:w14="http://schemas.microsoft.com/office/word/2010/wordml" xmlns:w15="http://schemas.microsoft.com/office/word/2012/wordml" xmlns:wpg="http://schemas.microsoft.com/office/word/2010/wordprocessingGroup" xmlns:wpi="http://schemas.microsoft.com/office/word/2010/wordprocessingInk" xmlns:wne="http://schemas.microsoft.com/office/word/2006/wordml" xmlns:wps="http://schemas.microsoft.com/office/word/2010/wordprocessingShape" mc:Ignorable="w14 w15 wp14">
-  <w:abstractNum w:abstractNumId="0">
-    <w:nsid w:val="376A2ADD"/>
+<w:numbering xmlns:wpc="http://schemas.microsoft.com/office/word/2010/wordprocessingCanvas" xmlns:cx="http://schemas.microsoft.com/office/drawing/2014/chartex" xmlns:cx1="http://schemas.microsoft.com/office/drawing/2015/9/8/chartex" xmlns:cx2="http://schemas.microsoft.com/office/drawing/2015/10/21/chartex" xmlns:cx3="http://schemas.microsoft.com/office/drawing/2016/5/9/chartex" xmlns:cx4="http://schemas.microsoft.com/office/drawing/2016/5/10/chartex" xmlns:cx5="http://schemas.microsoft.com/office/drawing/2016/5/11/chartex" xmlns:cx6="http://schemas.microsoft.com/office/drawing/2016/5/12/chartex" xmlns:cx7="http://schemas.microsoft.com/office/drawing/2016/5/13/chartex" xmlns:cx8="http://schemas.microsoft.com/office/drawing/2016/5/14/chartex" xmlns:mc="http://schemas.openxmlformats.org/markup-compatibility/2006" xmlns:aink="http://schemas.microsoft.com/office/drawing/2016/ink" xmlns:am3d="http://schemas.microsoft.com/office/drawing/2017/model3d" xmlns:o="urn:schemas-microsoft-com:office:office" xmlns:r="http://schemas.openxmlformats.org/officeDocument/2006/relationships" xmlns:m="http://schemas.openxmlformats.org/officeDocument/2006/math" xmlns:v="urn:schemas-microsoft-com:vml" xmlns:wp14="http://schemas.microsoft.com/office/word/2010/wordprocessingDrawing" xmlns:wp="http://schemas.openxmlformats.org/drawingml/2006/wordprocessingDrawing" xmlns:w10="urn:schemas-microsoft-com:office:word" xmlns:w="http://schemas.openxmlformats.org/wordprocessingml/2006/main" xmlns:w14="http://schemas.microsoft.com/office/word/2010/wordml" xmlns:w15="http://schemas.microsoft.com/office/word/2012/wordml" xmlns:w16cex="http://schemas.microsoft.com/office/word/2018/wordml/cex" xmlns:w16cid="http://schemas.microsoft.com/office/word/2016/wordml/cid" xmlns:w16="http://schemas.microsoft.com/office/word/2018/wordml" xmlns:w16se="http://schemas.microsoft.com/office/word/2015/wordml/symex" xmlns:wpg="http://schemas.microsoft.com/office/word/2010/wordprocessingGroup" xmlns:wpi="http://schemas.microsoft.com/office/word/2010/wordprocessingInk" xmlns:wne="http://schemas.microsoft.com/office/word/2006/wordml" xmlns:wps="http://schemas.microsoft.com/office/word/2010/wordprocessingShape" mc:Ignorable="w14 w15 w16se w16cid w16 w16cex wp14">
+  <w:abstractNum w:abstractNumId="0" w15:restartNumberingAfterBreak="0">
+    <w:nsid w:val="1D114427"/>
     <w:multiLevelType w:val="hybridMultilevel"/>
-    <w:tmpl w:val="4F4EE05E"/>
+    <w:tmpl w:val="63C4DF24"/>
     <w:lvl w:ilvl="0" w:tplc="0409000F">
       <w:start w:val="1"/>
       <w:numFmt w:val="decimal"/>
@@ -4739,10 +4714,10 @@
       </w:pPr>
     </w:lvl>
   </w:abstractNum>
-  <w:abstractNum w:abstractNumId="1">
-    <w:nsid w:val="4E03131D"/>
+  <w:abstractNum w:abstractNumId="1" w15:restartNumberingAfterBreak="0">
+    <w:nsid w:val="1D4A56EE"/>
     <w:multiLevelType w:val="hybridMultilevel"/>
-    <w:tmpl w:val="4F4EE05E"/>
+    <w:tmpl w:val="A290EA60"/>
     <w:lvl w:ilvl="0" w:tplc="0409000F">
       <w:start w:val="1"/>
       <w:numFmt w:val="decimal"/>
@@ -4828,7 +4803,274 @@
       </w:pPr>
     </w:lvl>
   </w:abstractNum>
-  <w:abstractNum w:abstractNumId="2">
+  <w:abstractNum w:abstractNumId="2" w15:restartNumberingAfterBreak="0">
+    <w:nsid w:val="274779B5"/>
+    <w:multiLevelType w:val="hybridMultilevel"/>
+    <w:tmpl w:val="200824C2"/>
+    <w:lvl w:ilvl="0" w:tplc="0409000F">
+      <w:start w:val="1"/>
+      <w:numFmt w:val="decimal"/>
+      <w:lvlText w:val="%1."/>
+      <w:lvlJc w:val="left"/>
+      <w:pPr>
+        <w:ind w:left="720" w:hanging="360"/>
+      </w:pPr>
+      <w:rPr>
+        <w:rFonts w:hint="default"/>
+      </w:rPr>
+    </w:lvl>
+    <w:lvl w:ilvl="1" w:tplc="04090019" w:tentative="1">
+      <w:start w:val="1"/>
+      <w:numFmt w:val="lowerLetter"/>
+      <w:lvlText w:val="%2."/>
+      <w:lvlJc w:val="left"/>
+      <w:pPr>
+        <w:ind w:left="1440" w:hanging="360"/>
+      </w:pPr>
+    </w:lvl>
+    <w:lvl w:ilvl="2" w:tplc="0409001B" w:tentative="1">
+      <w:start w:val="1"/>
+      <w:numFmt w:val="lowerRoman"/>
+      <w:lvlText w:val="%3."/>
+      <w:lvlJc w:val="right"/>
+      <w:pPr>
+        <w:ind w:left="2160" w:hanging="180"/>
+      </w:pPr>
+    </w:lvl>
+    <w:lvl w:ilvl="3" w:tplc="0409000F" w:tentative="1">
+      <w:start w:val="1"/>
+      <w:numFmt w:val="decimal"/>
+      <w:lvlText w:val="%4."/>
+      <w:lvlJc w:val="left"/>
+      <w:pPr>
+        <w:ind w:left="2880" w:hanging="360"/>
+      </w:pPr>
+    </w:lvl>
+    <w:lvl w:ilvl="4" w:tplc="04090019" w:tentative="1">
+      <w:start w:val="1"/>
+      <w:numFmt w:val="lowerLetter"/>
+      <w:lvlText w:val="%5."/>
+      <w:lvlJc w:val="left"/>
+      <w:pPr>
+        <w:ind w:left="3600" w:hanging="360"/>
+      </w:pPr>
+    </w:lvl>
+    <w:lvl w:ilvl="5" w:tplc="0409001B" w:tentative="1">
+      <w:start w:val="1"/>
+      <w:numFmt w:val="lowerRoman"/>
+      <w:lvlText w:val="%6."/>
+      <w:lvlJc w:val="right"/>
+      <w:pPr>
+        <w:ind w:left="4320" w:hanging="180"/>
+      </w:pPr>
+    </w:lvl>
+    <w:lvl w:ilvl="6" w:tplc="0409000F" w:tentative="1">
+      <w:start w:val="1"/>
+      <w:numFmt w:val="decimal"/>
+      <w:lvlText w:val="%7."/>
+      <w:lvlJc w:val="left"/>
+      <w:pPr>
+        <w:ind w:left="5040" w:hanging="360"/>
+      </w:pPr>
+    </w:lvl>
+    <w:lvl w:ilvl="7" w:tplc="04090019" w:tentative="1">
+      <w:start w:val="1"/>
+      <w:numFmt w:val="lowerLetter"/>
+      <w:lvlText w:val="%8."/>
+      <w:lvlJc w:val="left"/>
+      <w:pPr>
+        <w:ind w:left="5760" w:hanging="360"/>
+      </w:pPr>
+    </w:lvl>
+    <w:lvl w:ilvl="8" w:tplc="0409001B" w:tentative="1">
+      <w:start w:val="1"/>
+      <w:numFmt w:val="lowerRoman"/>
+      <w:lvlText w:val="%9."/>
+      <w:lvlJc w:val="right"/>
+      <w:pPr>
+        <w:ind w:left="6480" w:hanging="180"/>
+      </w:pPr>
+    </w:lvl>
+  </w:abstractNum>
+  <w:abstractNum w:abstractNumId="3" w15:restartNumberingAfterBreak="0">
+    <w:nsid w:val="376A2ADD"/>
+    <w:multiLevelType w:val="hybridMultilevel"/>
+    <w:tmpl w:val="4F4EE05E"/>
+    <w:lvl w:ilvl="0" w:tplc="0409000F">
+      <w:start w:val="1"/>
+      <w:numFmt w:val="decimal"/>
+      <w:lvlText w:val="%1."/>
+      <w:lvlJc w:val="left"/>
+      <w:pPr>
+        <w:ind w:left="720" w:hanging="360"/>
+      </w:pPr>
+      <w:rPr>
+        <w:rFonts w:hint="default"/>
+      </w:rPr>
+    </w:lvl>
+    <w:lvl w:ilvl="1" w:tplc="04090019" w:tentative="1">
+      <w:start w:val="1"/>
+      <w:numFmt w:val="lowerLetter"/>
+      <w:lvlText w:val="%2."/>
+      <w:lvlJc w:val="left"/>
+      <w:pPr>
+        <w:ind w:left="1440" w:hanging="360"/>
+      </w:pPr>
+    </w:lvl>
+    <w:lvl w:ilvl="2" w:tplc="0409001B" w:tentative="1">
+      <w:start w:val="1"/>
+      <w:numFmt w:val="lowerRoman"/>
+      <w:lvlText w:val="%3."/>
+      <w:lvlJc w:val="right"/>
+      <w:pPr>
+        <w:ind w:left="2160" w:hanging="180"/>
+      </w:pPr>
+    </w:lvl>
+    <w:lvl w:ilvl="3" w:tplc="0409000F" w:tentative="1">
+      <w:start w:val="1"/>
+      <w:numFmt w:val="decimal"/>
+      <w:lvlText w:val="%4."/>
+      <w:lvlJc w:val="left"/>
+      <w:pPr>
+        <w:ind w:left="2880" w:hanging="360"/>
+      </w:pPr>
+    </w:lvl>
+    <w:lvl w:ilvl="4" w:tplc="04090019" w:tentative="1">
+      <w:start w:val="1"/>
+      <w:numFmt w:val="lowerLetter"/>
+      <w:lvlText w:val="%5."/>
+      <w:lvlJc w:val="left"/>
+      <w:pPr>
+        <w:ind w:left="3600" w:hanging="360"/>
+      </w:pPr>
+    </w:lvl>
+    <w:lvl w:ilvl="5" w:tplc="0409001B" w:tentative="1">
+      <w:start w:val="1"/>
+      <w:numFmt w:val="lowerRoman"/>
+      <w:lvlText w:val="%6."/>
+      <w:lvlJc w:val="right"/>
+      <w:pPr>
+        <w:ind w:left="4320" w:hanging="180"/>
+      </w:pPr>
+    </w:lvl>
+    <w:lvl w:ilvl="6" w:tplc="0409000F" w:tentative="1">
+      <w:start w:val="1"/>
+      <w:numFmt w:val="decimal"/>
+      <w:lvlText w:val="%7."/>
+      <w:lvlJc w:val="left"/>
+      <w:pPr>
+        <w:ind w:left="5040" w:hanging="360"/>
+      </w:pPr>
+    </w:lvl>
+    <w:lvl w:ilvl="7" w:tplc="04090019" w:tentative="1">
+      <w:start w:val="1"/>
+      <w:numFmt w:val="lowerLetter"/>
+      <w:lvlText w:val="%8."/>
+      <w:lvlJc w:val="left"/>
+      <w:pPr>
+        <w:ind w:left="5760" w:hanging="360"/>
+      </w:pPr>
+    </w:lvl>
+    <w:lvl w:ilvl="8" w:tplc="0409001B" w:tentative="1">
+      <w:start w:val="1"/>
+      <w:numFmt w:val="lowerRoman"/>
+      <w:lvlText w:val="%9."/>
+      <w:lvlJc w:val="right"/>
+      <w:pPr>
+        <w:ind w:left="6480" w:hanging="180"/>
+      </w:pPr>
+    </w:lvl>
+  </w:abstractNum>
+  <w:abstractNum w:abstractNumId="4" w15:restartNumberingAfterBreak="0">
+    <w:nsid w:val="4E03131D"/>
+    <w:multiLevelType w:val="hybridMultilevel"/>
+    <w:tmpl w:val="4F4EE05E"/>
+    <w:lvl w:ilvl="0" w:tplc="0409000F">
+      <w:start w:val="1"/>
+      <w:numFmt w:val="decimal"/>
+      <w:lvlText w:val="%1."/>
+      <w:lvlJc w:val="left"/>
+      <w:pPr>
+        <w:ind w:left="720" w:hanging="360"/>
+      </w:pPr>
+      <w:rPr>
+        <w:rFonts w:hint="default"/>
+      </w:rPr>
+    </w:lvl>
+    <w:lvl w:ilvl="1" w:tplc="04090019" w:tentative="1">
+      <w:start w:val="1"/>
+      <w:numFmt w:val="lowerLetter"/>
+      <w:lvlText w:val="%2."/>
+      <w:lvlJc w:val="left"/>
+      <w:pPr>
+        <w:ind w:left="1440" w:hanging="360"/>
+      </w:pPr>
+    </w:lvl>
+    <w:lvl w:ilvl="2" w:tplc="0409001B" w:tentative="1">
+      <w:start w:val="1"/>
+      <w:numFmt w:val="lowerRoman"/>
+      <w:lvlText w:val="%3."/>
+      <w:lvlJc w:val="right"/>
+      <w:pPr>
+        <w:ind w:left="2160" w:hanging="180"/>
+      </w:pPr>
+    </w:lvl>
+    <w:lvl w:ilvl="3" w:tplc="0409000F" w:tentative="1">
+      <w:start w:val="1"/>
+      <w:numFmt w:val="decimal"/>
+      <w:lvlText w:val="%4."/>
+      <w:lvlJc w:val="left"/>
+      <w:pPr>
+        <w:ind w:left="2880" w:hanging="360"/>
+      </w:pPr>
+    </w:lvl>
+    <w:lvl w:ilvl="4" w:tplc="04090019" w:tentative="1">
+      <w:start w:val="1"/>
+      <w:numFmt w:val="lowerLetter"/>
+      <w:lvlText w:val="%5."/>
+      <w:lvlJc w:val="left"/>
+      <w:pPr>
+        <w:ind w:left="3600" w:hanging="360"/>
+      </w:pPr>
+    </w:lvl>
+    <w:lvl w:ilvl="5" w:tplc="0409001B" w:tentative="1">
+      <w:start w:val="1"/>
+      <w:numFmt w:val="lowerRoman"/>
+      <w:lvlText w:val="%6."/>
+      <w:lvlJc w:val="right"/>
+      <w:pPr>
+        <w:ind w:left="4320" w:hanging="180"/>
+      </w:pPr>
+    </w:lvl>
+    <w:lvl w:ilvl="6" w:tplc="0409000F" w:tentative="1">
+      <w:start w:val="1"/>
+      <w:numFmt w:val="decimal"/>
+      <w:lvlText w:val="%7."/>
+      <w:lvlJc w:val="left"/>
+      <w:pPr>
+        <w:ind w:left="5040" w:hanging="360"/>
+      </w:pPr>
+    </w:lvl>
+    <w:lvl w:ilvl="7" w:tplc="04090019" w:tentative="1">
+      <w:start w:val="1"/>
+      <w:numFmt w:val="lowerLetter"/>
+      <w:lvlText w:val="%8."/>
+      <w:lvlJc w:val="left"/>
+      <w:pPr>
+        <w:ind w:left="5760" w:hanging="360"/>
+      </w:pPr>
+    </w:lvl>
+    <w:lvl w:ilvl="8" w:tplc="0409001B" w:tentative="1">
+      <w:start w:val="1"/>
+      <w:numFmt w:val="lowerRoman"/>
+      <w:lvlText w:val="%9."/>
+      <w:lvlJc w:val="right"/>
+      <w:pPr>
+        <w:ind w:left="6480" w:hanging="180"/>
+      </w:pPr>
+    </w:lvl>
+  </w:abstractNum>
+  <w:abstractNum w:abstractNumId="5" w15:restartNumberingAfterBreak="0">
     <w:nsid w:val="68FC5603"/>
     <w:multiLevelType w:val="hybridMultilevel"/>
     <w:tmpl w:val="0C625EB0"/>
@@ -4915,19 +5157,28 @@
     </w:lvl>
   </w:abstractNum>
   <w:num w:numId="1">
+    <w:abstractNumId w:val="5"/>
+  </w:num>
+  <w:num w:numId="2">
+    <w:abstractNumId w:val="3"/>
+  </w:num>
+  <w:num w:numId="3">
+    <w:abstractNumId w:val="4"/>
+  </w:num>
+  <w:num w:numId="4">
+    <w:abstractNumId w:val="0"/>
+  </w:num>
+  <w:num w:numId="5">
     <w:abstractNumId w:val="2"/>
   </w:num>
-  <w:num w:numId="2">
-    <w:abstractNumId w:val="0"/>
-  </w:num>
-  <w:num w:numId="3">
+  <w:num w:numId="6">
     <w:abstractNumId w:val="1"/>
   </w:num>
 </w:numbering>
 </file>
 
 <file path=word/styles.xml><?xml version="1.0" encoding="utf-8"?>
-<w:styles xmlns:mc="http://schemas.openxmlformats.org/markup-compatibility/2006" xmlns:r="http://schemas.openxmlformats.org/officeDocument/2006/relationships" xmlns:w="http://schemas.openxmlformats.org/wordprocessingml/2006/main" xmlns:w14="http://schemas.microsoft.com/office/word/2010/wordml" xmlns:w15="http://schemas.microsoft.com/office/word/2012/wordml" mc:Ignorable="w14 w15">
+<w:styles xmlns:mc="http://schemas.openxmlformats.org/markup-compatibility/2006" xmlns:r="http://schemas.openxmlformats.org/officeDocument/2006/relationships" xmlns:w="http://schemas.openxmlformats.org/wordprocessingml/2006/main" xmlns:w14="http://schemas.microsoft.com/office/word/2010/wordml" xmlns:w15="http://schemas.microsoft.com/office/word/2012/wordml" xmlns:w16cex="http://schemas.microsoft.com/office/word/2018/wordml/cex" xmlns:w16cid="http://schemas.microsoft.com/office/word/2016/wordml/cid" xmlns:w16="http://schemas.microsoft.com/office/word/2018/wordml" xmlns:w16se="http://schemas.microsoft.com/office/word/2015/wordml/symex" mc:Ignorable="w14 w15 w16se w16cid w16 w16cex">
   <w:docDefaults>
     <w:rPrDefault>
       <w:rPr>
@@ -4943,7 +5194,7 @@
       </w:pPr>
     </w:pPrDefault>
   </w:docDefaults>
-  <w:latentStyles w:defLockedState="0" w:defUIPriority="99" w:defSemiHidden="0" w:defUnhideWhenUsed="0" w:defQFormat="0" w:count="371">
+  <w:latentStyles w:defLockedState="0" w:defUIPriority="99" w:defSemiHidden="0" w:defUnhideWhenUsed="0" w:defQFormat="0" w:count="376">
     <w:lsdException w:name="Normal" w:uiPriority="0" w:qFormat="1"/>
     <w:lsdException w:name="heading 1" w:uiPriority="9" w:qFormat="1"/>
     <w:lsdException w:name="heading 2" w:semiHidden="1" w:uiPriority="9" w:unhideWhenUsed="1" w:qFormat="1"/>
@@ -5049,7 +5300,6 @@
     <w:lsdException w:name="HTML Sample" w:semiHidden="1" w:unhideWhenUsed="1"/>
     <w:lsdException w:name="HTML Typewriter" w:semiHidden="1" w:unhideWhenUsed="1"/>
     <w:lsdException w:name="HTML Variable" w:semiHidden="1" w:unhideWhenUsed="1"/>
-    <w:lsdException w:name="Normal Table" w:semiHidden="1" w:unhideWhenUsed="1"/>
     <w:lsdException w:name="annotation subject" w:semiHidden="1" w:unhideWhenUsed="1"/>
     <w:lsdException w:name="No List" w:semiHidden="1" w:unhideWhenUsed="1"/>
     <w:lsdException w:name="Outline List 1" w:semiHidden="1" w:unhideWhenUsed="1"/>
@@ -5092,11 +5342,8 @@
     <w:lsdException w:name="Table Contemporary" w:semiHidden="1" w:unhideWhenUsed="1"/>
     <w:lsdException w:name="Table Elegant" w:semiHidden="1" w:unhideWhenUsed="1"/>
     <w:lsdException w:name="Table Professional" w:semiHidden="1" w:unhideWhenUsed="1"/>
-    <w:lsdException w:name="Table Subtle 1" w:semiHidden="1" w:unhideWhenUsed="1"/>
     <w:lsdException w:name="Table Subtle 2" w:semiHidden="1" w:unhideWhenUsed="1"/>
     <w:lsdException w:name="Table Web 1" w:semiHidden="1" w:unhideWhenUsed="1"/>
-    <w:lsdException w:name="Table Web 2" w:semiHidden="1" w:unhideWhenUsed="1"/>
-    <w:lsdException w:name="Table Web 3" w:semiHidden="1" w:unhideWhenUsed="1"/>
     <w:lsdException w:name="Balloon Text" w:semiHidden="1" w:unhideWhenUsed="1"/>
     <w:lsdException w:name="Table Grid" w:uiPriority="39"/>
     <w:lsdException w:name="Table Theme" w:semiHidden="1" w:unhideWhenUsed="1"/>
@@ -5315,17 +5562,22 @@
     <w:lsdException w:name="List Table 5 Dark Accent 6" w:uiPriority="50"/>
     <w:lsdException w:name="List Table 6 Colorful Accent 6" w:uiPriority="51"/>
     <w:lsdException w:name="List Table 7 Colorful Accent 6" w:uiPriority="52"/>
+    <w:lsdException w:name="Mention" w:semiHidden="1" w:unhideWhenUsed="1"/>
+    <w:lsdException w:name="Smart Hyperlink" w:semiHidden="1" w:unhideWhenUsed="1"/>
+    <w:lsdException w:name="Hashtag" w:semiHidden="1" w:unhideWhenUsed="1"/>
+    <w:lsdException w:name="Unresolved Mention" w:semiHidden="1" w:unhideWhenUsed="1"/>
+    <w:lsdException w:name="Smart Link" w:semiHidden="1" w:unhideWhenUsed="1"/>
   </w:latentStyles>
   <w:style w:type="paragraph" w:default="1" w:styleId="Normal">
     <w:name w:val="Normal"/>
     <w:qFormat/>
     <w:rsid w:val="002B1505"/>
   </w:style>
-  <w:style w:type="paragraph" w:styleId="Heading1">
+  <w:style w:type="paragraph" w:styleId="Judul1">
     <w:name w:val="heading 1"/>
     <w:basedOn w:val="Normal"/>
     <w:next w:val="Normal"/>
-    <w:link w:val="Heading1Char"/>
+    <w:link w:val="Judul1KAR"/>
     <w:uiPriority w:val="9"/>
     <w:qFormat/>
     <w:rsid w:val="00894787"/>
@@ -5343,13 +5595,13 @@
       <w:szCs w:val="32"/>
     </w:rPr>
   </w:style>
-  <w:style w:type="character" w:default="1" w:styleId="DefaultParagraphFont">
+  <w:style w:type="character" w:default="1" w:styleId="FontParagrafDefault">
     <w:name w:val="Default Paragraph Font"/>
     <w:uiPriority w:val="1"/>
     <w:semiHidden/>
     <w:unhideWhenUsed/>
   </w:style>
-  <w:style w:type="table" w:default="1" w:styleId="TableNormal">
+  <w:style w:type="table" w:default="1" w:styleId="TabelNormal">
     <w:name w:val="Normal Table"/>
     <w:uiPriority w:val="99"/>
     <w:semiHidden/>
@@ -5364,22 +5616,21 @@
       </w:tblCellMar>
     </w:tblPr>
   </w:style>
-  <w:style w:type="numbering" w:default="1" w:styleId="NoList">
+  <w:style w:type="numbering" w:default="1" w:styleId="TidakAdaDaftar">
     <w:name w:val="No List"/>
     <w:uiPriority w:val="99"/>
     <w:semiHidden/>
     <w:unhideWhenUsed/>
   </w:style>
-  <w:style w:type="table" w:styleId="TableGrid">
+  <w:style w:type="table" w:styleId="KisiTabel">
     <w:name w:val="Table Grid"/>
-    <w:basedOn w:val="TableNormal"/>
+    <w:basedOn w:val="TabelNormal"/>
     <w:uiPriority w:val="39"/>
     <w:rsid w:val="00CF0EF6"/>
     <w:pPr>
       <w:spacing w:after="0" w:line="240" w:lineRule="auto"/>
     </w:pPr>
     <w:tblPr>
-      <w:tblInd w:w="0" w:type="dxa"/>
       <w:tblBorders>
         <w:top w:val="single" w:sz="4" w:space="0" w:color="auto"/>
         <w:left w:val="single" w:sz="4" w:space="0" w:color="auto"/>
@@ -5388,18 +5639,12 @@
         <w:insideH w:val="single" w:sz="4" w:space="0" w:color="auto"/>
         <w:insideV w:val="single" w:sz="4" w:space="0" w:color="auto"/>
       </w:tblBorders>
-      <w:tblCellMar>
-        <w:top w:w="0" w:type="dxa"/>
-        <w:left w:w="108" w:type="dxa"/>
-        <w:bottom w:w="0" w:type="dxa"/>
-        <w:right w:w="108" w:type="dxa"/>
-      </w:tblCellMar>
     </w:tblPr>
   </w:style>
-  <w:style w:type="character" w:customStyle="1" w:styleId="Heading1Char">
-    <w:name w:val="Heading 1 Char"/>
-    <w:basedOn w:val="DefaultParagraphFont"/>
-    <w:link w:val="Heading1"/>
+  <w:style w:type="character" w:customStyle="1" w:styleId="Judul1KAR">
+    <w:name w:val="Judul 1 KAR"/>
+    <w:basedOn w:val="FontParagrafDefault"/>
+    <w:link w:val="Judul1"/>
     <w:uiPriority w:val="9"/>
     <w:rsid w:val="00894787"/>
     <w:rPr>
@@ -5409,7 +5654,7 @@
       <w:szCs w:val="32"/>
     </w:rPr>
   </w:style>
-  <w:style w:type="paragraph" w:styleId="ListParagraph">
+  <w:style w:type="paragraph" w:styleId="DaftarParagraf">
     <w:name w:val="List Paragraph"/>
     <w:basedOn w:val="Normal"/>
     <w:uiPriority w:val="34"/>

</xml_diff>